<commit_message>
More modifications to DOCUMENTO DESARROLLO DE TÉCNICAS DE MUSIC INFORMATION RETRIEVAL.docx
</commit_message>
<xml_diff>
--- a/Doc/DOCUMENTO DESARROLLO DE TÉCNICAS DE MUSIC INFORMATION RETRIEVAL.docx
+++ b/Doc/DOCUMENTO DESARROLLO DE TÉCNICAS DE MUSIC INFORMATION RETRIEVAL.docx
@@ -446,7 +446,49 @@
           <w:i/>
           <w:color w:val="5B9BD5" w:themeColor="accent1"/>
         </w:rPr>
-        <w:t>LEYENDA: Lorem ipsum dolor sit amet, consectetur adipiscing elit, sed eiusmod tempor incidunt ut labore et dolore magna aliqua. Ut enim ad minim veniam, quis nostrud exercitation ullamco laboris nisi ut aliquid ex ea commodi consequat. Quis aute iure reprehenderit in voluptate velit esse cillum dolore eu fugiat nulla pariatur. Excepteur sint obcaecat cupiditat non proident, sunt in culpa qui officia deserunt mollit.</w:t>
+        <w:t xml:space="preserve">El sonido </w:t>
+      </w:r>
+      <w:r>
+        <w:rPr>
+          <w:i/>
+          <w:color w:val="5B9BD5" w:themeColor="accent1"/>
+        </w:rPr>
+        <w:t>es uno solo</w:t>
+      </w:r>
+      <w:r>
+        <w:rPr>
+          <w:i/>
+          <w:color w:val="5B9BD5" w:themeColor="accent1"/>
+        </w:rPr>
+        <w:t>, pero</w:t>
+      </w:r>
+      <w:r>
+        <w:rPr>
+          <w:i/>
+          <w:color w:val="5B9BD5" w:themeColor="accent1"/>
+        </w:rPr>
+        <w:t xml:space="preserve"> como</w:t>
+      </w:r>
+      <w:r>
+        <w:rPr>
+          <w:i/>
+          <w:color w:val="5B9BD5" w:themeColor="accent1"/>
+        </w:rPr>
+        <w:t xml:space="preserve"> fenómeno físico es muy diferente al sonido</w:t>
+      </w:r>
+      <w:r>
+        <w:rPr>
+          <w:i/>
+          <w:color w:val="5B9BD5" w:themeColor="accent1"/>
+        </w:rPr>
+        <w:t xml:space="preserve"> como fenómeno perceptual</w:t>
+      </w:r>
+      <w:r>
+        <w:rPr>
+          <w:i/>
+          <w:color w:val="5B9BD5" w:themeColor="accent1"/>
+        </w:rPr>
+        <w:t>.</w:t>
       </w:r>
     </w:p>
     <w:p>
@@ -4515,8 +4557,6 @@
       <w:pPr>
         <w:ind w:firstLine="0"/>
       </w:pPr>
-      <w:bookmarkStart w:id="6" w:name="_GoBack"/>
-      <w:bookmarkEnd w:id="6"/>
     </w:p>
     <w:p>
       <w:pPr>
@@ -4526,7 +4566,7 @@
           <w:szCs w:val="24"/>
         </w:rPr>
       </w:pPr>
-      <w:bookmarkStart w:id="7" w:name="_Toc469241051"/>
+      <w:bookmarkStart w:id="6" w:name="_Toc469241051"/>
       <w:r>
         <w:rPr>
           <w:rFonts w:cs="Times New Roman"/>
@@ -4534,23 +4574,15 @@
         </w:rPr>
         <w:t>MARCO DE REFERENCIA</w:t>
       </w:r>
-      <w:bookmarkEnd w:id="7"/>
-    </w:p>
-    <w:p>
-      <w:pPr>
-        <w:rPr>
-          <w:i/>
-          <w:color w:val="FF0000"/>
-        </w:rPr>
-      </w:pPr>
-      <w:r>
-        <w:rPr>
-          <w:i/>
-          <w:color w:val="5B9BD5" w:themeColor="accent1"/>
-        </w:rPr>
+      <w:bookmarkEnd w:id="6"/>
+    </w:p>
+    <w:p/>
+    <w:p>
+      <w:r>
         <w:t xml:space="preserve">Este capítulo introduce y resume las más importantes características de los sistemas de procesamiento de señales de audio y de los sistemas MIR. </w:t>
       </w:r>
     </w:p>
+    <w:p/>
     <w:p>
       <w:pPr>
         <w:pStyle w:val="Ttulo2"/>
@@ -4560,7 +4592,7 @@
           <w:szCs w:val="24"/>
         </w:rPr>
       </w:pPr>
-      <w:bookmarkStart w:id="8" w:name="_Toc469241052"/>
+      <w:bookmarkStart w:id="7" w:name="_Toc469241052"/>
       <w:r>
         <w:rPr>
           <w:rFonts w:cs="Times New Roman"/>
@@ -4568,7 +4600,7 @@
         </w:rPr>
         <w:t>MIR y Procesado de señales</w:t>
       </w:r>
-      <w:bookmarkEnd w:id="8"/>
+      <w:bookmarkEnd w:id="7"/>
     </w:p>
     <w:p>
       <w:r>
@@ -4693,7 +4725,11 @@
         <w:t xml:space="preserve"> son las etapas principales dentro del proceso de desarrollo de sistemas MIR. La segmentación divide la señal en sub-</w:t>
       </w:r>
       <w:r>
-        <w:t xml:space="preserve">señales. El tamaño, el tipo de enventanado y el solape son parámetros que determinarán los resultados siguientes. El bloque de extracción de características obtiene y reduce la dimensionalidad de patrones de bajo, medio y alto nivel. Finalmente, la etapa de </w:t>
+        <w:t xml:space="preserve">señales. El tamaño, el tipo de enventanado y el solape son parámetros que determinarán los resultados </w:t>
+      </w:r>
+      <w:r>
+        <w:lastRenderedPageBreak/>
+        <w:t xml:space="preserve">siguientes. El bloque de extracción de características obtiene y reduce la dimensionalidad de patrones de bajo, medio y alto nivel. Finalmente, la etapa de </w:t>
       </w:r>
       <w:r>
         <w:rPr>
@@ -4702,11 +4738,7 @@
         <w:t>machine learning</w:t>
       </w:r>
       <w:r>
-        <w:t xml:space="preserve"> permite modelar, junto con los patrones obtenidos anteriormente, la forma como el ser humano </w:t>
-      </w:r>
-      <w:r>
-        <w:lastRenderedPageBreak/>
-        <w:t>percibe la música y realiza inferencias sobre el audio musical obteniendo información relevante.</w:t>
+        <w:t xml:space="preserve"> permite modelar, junto con los patrones obtenidos anteriormente, la forma como el ser humano percibe la música y realiza inferencias sobre el audio musical obteniendo información relevante.</w:t>
       </w:r>
     </w:p>
     <w:p>
@@ -4760,8 +4792,8 @@
       <w:pPr>
         <w:pStyle w:val="Descripcin"/>
       </w:pPr>
-      <w:bookmarkStart w:id="9" w:name="_Ref469130975"/>
-      <w:bookmarkStart w:id="10" w:name="_Toc469241078"/>
+      <w:bookmarkStart w:id="8" w:name="_Ref469130975"/>
+      <w:bookmarkStart w:id="9" w:name="_Toc469241078"/>
       <w:r>
         <w:t xml:space="preserve">Figura </w:t>
       </w:r>
@@ -4783,14 +4815,14 @@
       <w:r>
         <w:fldChar w:fldCharType="end"/>
       </w:r>
+      <w:bookmarkEnd w:id="8"/>
+      <w:r>
+        <w:rPr>
+          <w:noProof/>
+        </w:rPr>
+        <w:t xml:space="preserve"> . Pipeline  para Music Information Retrieval, MIR.</w:t>
+      </w:r>
       <w:bookmarkEnd w:id="9"/>
-      <w:r>
-        <w:rPr>
-          <w:noProof/>
-        </w:rPr>
-        <w:t xml:space="preserve"> . Pipeline  para Music Information Retrieval, MIR.</w:t>
-      </w:r>
-      <w:bookmarkEnd w:id="10"/>
     </w:p>
     <w:p>
       <w:pPr>
@@ -4801,7 +4833,7 @@
           <w:szCs w:val="24"/>
         </w:rPr>
       </w:pPr>
-      <w:bookmarkStart w:id="11" w:name="_Toc469241053"/>
+      <w:bookmarkStart w:id="10" w:name="_Toc469241053"/>
       <w:r>
         <w:rPr>
           <w:rFonts w:cs="Times New Roman"/>
@@ -4809,7 +4841,7 @@
         </w:rPr>
         <w:t>Señales de audio</w:t>
       </w:r>
-      <w:bookmarkEnd w:id="11"/>
+      <w:bookmarkEnd w:id="10"/>
     </w:p>
     <w:p>
       <w:r>
@@ -4961,8 +4993,8 @@
       <w:pPr>
         <w:pStyle w:val="Descripcin"/>
       </w:pPr>
-      <w:bookmarkStart w:id="12" w:name="_Ref469134478"/>
-      <w:bookmarkStart w:id="13" w:name="_Toc469241079"/>
+      <w:bookmarkStart w:id="11" w:name="_Ref469134478"/>
+      <w:bookmarkStart w:id="12" w:name="_Toc469241079"/>
       <w:r>
         <w:t xml:space="preserve">Figura </w:t>
       </w:r>
@@ -4984,7 +5016,7 @@
       <w:r>
         <w:fldChar w:fldCharType="end"/>
       </w:r>
-      <w:bookmarkEnd w:id="12"/>
+      <w:bookmarkEnd w:id="11"/>
       <w:r>
         <w:t>. Señal Analógica</w:t>
       </w:r>
@@ -5037,7 +5069,7 @@
       <w:r>
         <w:t>.</w:t>
       </w:r>
-      <w:bookmarkEnd w:id="13"/>
+      <w:bookmarkEnd w:id="12"/>
     </w:p>
     <w:p/>
     <w:p>
@@ -5229,14 +5261,27 @@
             <w:r>
               <w:t>(</w:t>
             </w:r>
-            <w:fldSimple w:instr=" SEQ Eq \* MERGEFORMAT ">
-              <w:r>
-                <w:rPr>
-                  <w:noProof/>
-                </w:rPr>
-                <w:t>1</w:t>
-              </w:r>
-            </w:fldSimple>
+            <w:r>
+              <w:fldChar w:fldCharType="begin"/>
+            </w:r>
+            <w:r>
+              <w:instrText xml:space="preserve"> SEQ Eq \* MERGEFORMAT </w:instrText>
+            </w:r>
+            <w:r>
+              <w:fldChar w:fldCharType="separate"/>
+            </w:r>
+            <w:r>
+              <w:rPr>
+                <w:noProof/>
+              </w:rPr>
+              <w:t>1</w:t>
+            </w:r>
+            <w:r>
+              <w:rPr>
+                <w:noProof/>
+              </w:rPr>
+              <w:fldChar w:fldCharType="end"/>
+            </w:r>
             <w:r>
               <w:t>)</w:t>
             </w:r>
@@ -5684,14 +5729,27 @@
             <w:r>
               <w:t>(</w:t>
             </w:r>
-            <w:fldSimple w:instr=" SEQ Eq \* MERGEFORMAT ">
-              <w:r>
-                <w:rPr>
-                  <w:noProof/>
-                </w:rPr>
-                <w:t>2</w:t>
-              </w:r>
-            </w:fldSimple>
+            <w:r>
+              <w:fldChar w:fldCharType="begin"/>
+            </w:r>
+            <w:r>
+              <w:instrText xml:space="preserve"> SEQ Eq \* MERGEFORMAT </w:instrText>
+            </w:r>
+            <w:r>
+              <w:fldChar w:fldCharType="separate"/>
+            </w:r>
+            <w:r>
+              <w:rPr>
+                <w:noProof/>
+              </w:rPr>
+              <w:t>2</w:t>
+            </w:r>
+            <w:r>
+              <w:rPr>
+                <w:noProof/>
+              </w:rPr>
+              <w:fldChar w:fldCharType="end"/>
+            </w:r>
             <w:r>
               <w:t>)</w:t>
             </w:r>
@@ -6943,8 +7001,8 @@
       <w:pPr>
         <w:pStyle w:val="Descripcin"/>
       </w:pPr>
-      <w:bookmarkStart w:id="14" w:name="_Ref469138844"/>
-      <w:bookmarkStart w:id="15" w:name="_Toc469241080"/>
+      <w:bookmarkStart w:id="13" w:name="_Ref469138844"/>
+      <w:bookmarkStart w:id="14" w:name="_Toc469241080"/>
       <w:r>
         <w:t xml:space="preserve">Figura </w:t>
       </w:r>
@@ -6966,11 +7024,11 @@
       <w:r>
         <w:fldChar w:fldCharType="end"/>
       </w:r>
+      <w:bookmarkEnd w:id="13"/>
+      <w:r>
+        <w:t>. Comandos ejecutados en Matlab para cargar una señal de audio a partir de un archivo de audio. Ventanas de Variables (1), Workspace (2) y Comandos (3).</w:t>
+      </w:r>
       <w:bookmarkEnd w:id="14"/>
-      <w:r>
-        <w:t>. Comandos ejecutados en Matlab para cargar una señal de audio a partir de un archivo de audio. Ventanas de Variables (1), Workspace (2) y Comandos (3).</w:t>
-      </w:r>
-      <w:bookmarkEnd w:id="15"/>
     </w:p>
     <w:p>
       <w:pPr>
@@ -8150,7 +8208,7 @@
       <w:pPr>
         <w:pStyle w:val="Descripcin"/>
       </w:pPr>
-      <w:bookmarkStart w:id="16" w:name="_Toc469241081"/>
+      <w:bookmarkStart w:id="15" w:name="_Toc469241081"/>
       <w:r>
         <w:t xml:space="preserve">Figura </w:t>
       </w:r>
@@ -8181,7 +8239,7 @@
       <w:r>
         <w:t>vs tiempo.</w:t>
       </w:r>
-      <w:bookmarkEnd w:id="16"/>
+      <w:bookmarkEnd w:id="15"/>
     </w:p>
     <w:p>
       <w:pPr>
@@ -8196,7 +8254,7 @@
           <w:szCs w:val="24"/>
         </w:rPr>
       </w:pPr>
-      <w:bookmarkStart w:id="17" w:name="_Toc469241054"/>
+      <w:bookmarkStart w:id="16" w:name="_Toc469241054"/>
       <w:r>
         <w:rPr>
           <w:rFonts w:cs="Times New Roman"/>
@@ -8219,30 +8277,30 @@
         </w:rPr>
         <w:t xml:space="preserve"> señales</w:t>
       </w:r>
+      <w:bookmarkEnd w:id="16"/>
+    </w:p>
+    <w:p>
+      <w:r>
+        <w:t>El procesado de señales es la manipulación matemática de una señal digital sobre un sistema digital de cómputo.</w:t>
+      </w:r>
+      <w:r>
+        <w:t xml:space="preserve"> Esta manipulación matemática de la señal puede realizarse en el dominio del tiempo, en el dominio de la frecuencia o en el dominio tiempo-frecuencia de la señal.</w:t>
+      </w:r>
+    </w:p>
+    <w:p>
+      <w:r>
+        <w:t xml:space="preserve"> </w:t>
+      </w:r>
+    </w:p>
+    <w:p>
+      <w:pPr>
+        <w:pStyle w:val="Ttulo3"/>
+      </w:pPr>
+      <w:bookmarkStart w:id="17" w:name="_Toc469241055"/>
+      <w:r>
+        <w:t>Análisis en el dominio del tiempo</w:t>
+      </w:r>
       <w:bookmarkEnd w:id="17"/>
-    </w:p>
-    <w:p>
-      <w:r>
-        <w:t>El procesado de señales es la manipulación matemática de una señal digital sobre un sistema digital de cómputo.</w:t>
-      </w:r>
-      <w:r>
-        <w:t xml:space="preserve"> Esta manipulación matemática de la señal puede realizarse en el dominio del tiempo, en el dominio de la frecuencia o en el dominio tiempo-frecuencia de la señal.</w:t>
-      </w:r>
-    </w:p>
-    <w:p>
-      <w:r>
-        <w:t xml:space="preserve"> </w:t>
-      </w:r>
-    </w:p>
-    <w:p>
-      <w:pPr>
-        <w:pStyle w:val="Ttulo3"/>
-      </w:pPr>
-      <w:bookmarkStart w:id="18" w:name="_Toc469241055"/>
-      <w:r>
-        <w:t>Análisis en el dominio del tiempo</w:t>
-      </w:r>
-      <w:bookmarkEnd w:id="18"/>
     </w:p>
     <w:p>
       <w:r>
@@ -8676,14 +8734,30 @@
             <w:r>
               <w:t>(</w:t>
             </w:r>
-            <w:fldSimple w:instr=" SEQ Eq \* MERGEFORMAT ">
-              <w:r>
-                <w:rPr>
-                  <w:noProof/>
-                </w:rPr>
-                <w:t>3</w:t>
-              </w:r>
-            </w:fldSimple>
+            <w:r>
+              <w:fldChar w:fldCharType="begin"/>
+            </w:r>
+            <w:r>
+              <w:instrText xml:space="preserve"> SEQ Eq \* MER</w:instrText>
+            </w:r>
+            <w:r>
+              <w:instrText xml:space="preserve">GEFORMAT </w:instrText>
+            </w:r>
+            <w:r>
+              <w:fldChar w:fldCharType="separate"/>
+            </w:r>
+            <w:r>
+              <w:rPr>
+                <w:noProof/>
+              </w:rPr>
+              <w:t>3</w:t>
+            </w:r>
+            <w:r>
+              <w:rPr>
+                <w:noProof/>
+              </w:rPr>
+              <w:fldChar w:fldCharType="end"/>
+            </w:r>
             <w:r>
               <w:t>)</w:t>
             </w:r>
@@ -9932,8 +10006,8 @@
       <w:pPr>
         <w:pStyle w:val="Descripcin"/>
       </w:pPr>
-      <w:bookmarkStart w:id="19" w:name="_Ref469150336"/>
-      <w:bookmarkStart w:id="20" w:name="_Toc469241082"/>
+      <w:bookmarkStart w:id="18" w:name="_Ref469150336"/>
+      <w:bookmarkStart w:id="19" w:name="_Toc469241082"/>
       <w:r>
         <w:t xml:space="preserve">Figura </w:t>
       </w:r>
@@ -9955,17 +10029,17 @@
       <w:r>
         <w:fldChar w:fldCharType="end"/>
       </w:r>
+      <w:bookmarkEnd w:id="18"/>
+      <w:r>
+        <w:t>. Salida de ejecución del Script con bucle iterativo u operadores sobrecargados</w:t>
+      </w:r>
+      <w:r>
+        <w:t xml:space="preserve"> para operación de escalonado</w:t>
+      </w:r>
+      <w:r>
+        <w:t>.</w:t>
+      </w:r>
       <w:bookmarkEnd w:id="19"/>
-      <w:r>
-        <w:t>. Salida de ejecución del Script con bucle iterativo u operadores sobrecargados</w:t>
-      </w:r>
-      <w:r>
-        <w:t xml:space="preserve"> para operación de escalonado</w:t>
-      </w:r>
-      <w:r>
-        <w:t>.</w:t>
-      </w:r>
-      <w:bookmarkEnd w:id="20"/>
     </w:p>
     <w:p/>
     <w:p>
@@ -10141,14 +10215,27 @@
             <w:r>
               <w:t>(</w:t>
             </w:r>
-            <w:fldSimple w:instr=" SEQ Eq \* MERGEFORMAT ">
-              <w:r>
-                <w:rPr>
-                  <w:noProof/>
-                </w:rPr>
-                <w:t>4</w:t>
-              </w:r>
-            </w:fldSimple>
+            <w:r>
+              <w:fldChar w:fldCharType="begin"/>
+            </w:r>
+            <w:r>
+              <w:instrText xml:space="preserve"> SEQ Eq \* MERGEFORMAT </w:instrText>
+            </w:r>
+            <w:r>
+              <w:fldChar w:fldCharType="separate"/>
+            </w:r>
+            <w:r>
+              <w:rPr>
+                <w:noProof/>
+              </w:rPr>
+              <w:t>4</w:t>
+            </w:r>
+            <w:r>
+              <w:rPr>
+                <w:noProof/>
+              </w:rPr>
+              <w:fldChar w:fldCharType="end"/>
+            </w:r>
             <w:r>
               <w:t>)</w:t>
             </w:r>
@@ -10344,14 +10431,27 @@
             <w:r>
               <w:t>(</w:t>
             </w:r>
-            <w:fldSimple w:instr=" SEQ Eq \* MERGEFORMAT ">
-              <w:r>
-                <w:rPr>
-                  <w:noProof/>
-                </w:rPr>
-                <w:t>5</w:t>
-              </w:r>
-            </w:fldSimple>
+            <w:r>
+              <w:fldChar w:fldCharType="begin"/>
+            </w:r>
+            <w:r>
+              <w:instrText xml:space="preserve"> SEQ Eq \* MERGEFORMAT </w:instrText>
+            </w:r>
+            <w:r>
+              <w:fldChar w:fldCharType="separate"/>
+            </w:r>
+            <w:r>
+              <w:rPr>
+                <w:noProof/>
+              </w:rPr>
+              <w:t>5</w:t>
+            </w:r>
+            <w:r>
+              <w:rPr>
+                <w:noProof/>
+              </w:rPr>
+              <w:fldChar w:fldCharType="end"/>
+            </w:r>
             <w:r>
               <w:t>)</w:t>
             </w:r>
@@ -10566,7 +10666,7 @@
             <w:r>
               <w:t>(</w:t>
             </w:r>
-            <w:bookmarkStart w:id="21" w:name="eqProc6"/>
+            <w:bookmarkStart w:id="20" w:name="eqProc6"/>
             <w:r>
               <w:fldChar w:fldCharType="begin"/>
             </w:r>
@@ -10585,7 +10685,7 @@
             <w:r>
               <w:fldChar w:fldCharType="end"/>
             </w:r>
-            <w:bookmarkEnd w:id="21"/>
+            <w:bookmarkEnd w:id="20"/>
             <w:r>
               <w:t>)</w:t>
             </w:r>
@@ -11502,8 +11602,8 @@
       <w:pPr>
         <w:pStyle w:val="Descripcin"/>
       </w:pPr>
-      <w:bookmarkStart w:id="22" w:name="_Ref469150418"/>
-      <w:bookmarkStart w:id="23" w:name="_Toc469241083"/>
+      <w:bookmarkStart w:id="21" w:name="_Ref469150418"/>
+      <w:bookmarkStart w:id="22" w:name="_Toc469241083"/>
       <w:r>
         <w:t xml:space="preserve">Figura </w:t>
       </w:r>
@@ -11525,11 +11625,11 @@
       <w:r>
         <w:fldChar w:fldCharType="end"/>
       </w:r>
+      <w:bookmarkEnd w:id="21"/>
+      <w:r>
+        <w:t>. Salida de ejecución del script de submuestreo.</w:t>
+      </w:r>
       <w:bookmarkEnd w:id="22"/>
-      <w:r>
-        <w:t>. Salida de ejecución del script de submuestreo.</w:t>
-      </w:r>
-      <w:bookmarkEnd w:id="23"/>
     </w:p>
     <w:p/>
     <w:p>
@@ -11891,7 +11991,7 @@
             <w:r>
               <w:t>(</w:t>
             </w:r>
-            <w:bookmarkStart w:id="24" w:name="eqProc7"/>
+            <w:bookmarkStart w:id="23" w:name="eqProc7"/>
             <w:r>
               <w:fldChar w:fldCharType="begin"/>
             </w:r>
@@ -11910,7 +12010,7 @@
             <w:r>
               <w:fldChar w:fldCharType="end"/>
             </w:r>
-            <w:bookmarkEnd w:id="24"/>
+            <w:bookmarkEnd w:id="23"/>
             <w:r>
               <w:t>)</w:t>
             </w:r>
@@ -12457,7 +12557,7 @@
         <w:pStyle w:val="Descripcin"/>
         <w:keepNext/>
       </w:pPr>
-      <w:bookmarkStart w:id="25" w:name="_Toc469241090"/>
+      <w:bookmarkStart w:id="24" w:name="_Toc469241090"/>
       <w:r>
         <w:t xml:space="preserve">Tabla </w:t>
       </w:r>
@@ -12482,7 +12582,7 @@
       <w:r>
         <w:t>. Cáluculos para obtención la convolución entre h e y.</w:t>
       </w:r>
-      <w:bookmarkEnd w:id="25"/>
+      <w:bookmarkEnd w:id="24"/>
     </w:p>
     <w:tbl>
       <w:tblPr>
@@ -15782,8 +15882,8 @@
       <w:pPr>
         <w:pStyle w:val="Descripcin"/>
       </w:pPr>
-      <w:bookmarkStart w:id="26" w:name="_Ref469170413"/>
-      <w:bookmarkStart w:id="27" w:name="_Toc469241084"/>
+      <w:bookmarkStart w:id="25" w:name="_Ref469170413"/>
+      <w:bookmarkStart w:id="26" w:name="_Toc469241084"/>
       <w:r>
         <w:t xml:space="preserve">Figura </w:t>
       </w:r>
@@ -15805,11 +15905,11 @@
       <w:r>
         <w:fldChar w:fldCharType="end"/>
       </w:r>
+      <w:bookmarkEnd w:id="25"/>
+      <w:r>
+        <w:t>. Aplicación de un filtro de media móvil con L = 100.</w:t>
+      </w:r>
       <w:bookmarkEnd w:id="26"/>
-      <w:r>
-        <w:t>. Aplicación de un filtro de media móvil con L = 100.</w:t>
-      </w:r>
-      <w:bookmarkEnd w:id="27"/>
     </w:p>
     <w:p/>
     <w:p>
@@ -16054,7 +16154,7 @@
             <w:r>
               <w:t>(</w:t>
             </w:r>
-            <w:bookmarkStart w:id="28" w:name="eqProc8"/>
+            <w:bookmarkStart w:id="27" w:name="eqProc8"/>
             <w:r>
               <w:fldChar w:fldCharType="begin"/>
             </w:r>
@@ -16073,7 +16173,7 @@
             <w:r>
               <w:fldChar w:fldCharType="end"/>
             </w:r>
-            <w:bookmarkEnd w:id="28"/>
+            <w:bookmarkEnd w:id="27"/>
             <w:r>
               <w:t>)</w:t>
             </w:r>
@@ -16717,8 +16817,8 @@
       <w:pPr>
         <w:pStyle w:val="Descripcin"/>
       </w:pPr>
-      <w:bookmarkStart w:id="29" w:name="_Ref469170845"/>
-      <w:bookmarkStart w:id="30" w:name="_Toc469241085"/>
+      <w:bookmarkStart w:id="28" w:name="_Ref469170845"/>
+      <w:bookmarkStart w:id="29" w:name="_Toc469241085"/>
       <w:r>
         <w:t xml:space="preserve">Figura </w:t>
       </w:r>
@@ -16740,11 +16840,11 @@
       <w:r>
         <w:fldChar w:fldCharType="end"/>
       </w:r>
+      <w:bookmarkEnd w:id="28"/>
+      <w:r>
+        <w:t>. Derivada de una señal.</w:t>
+      </w:r>
       <w:bookmarkEnd w:id="29"/>
-      <w:r>
-        <w:t>. Derivada de una señal.</w:t>
-      </w:r>
-      <w:bookmarkEnd w:id="30"/>
     </w:p>
     <w:p/>
     <w:p>
@@ -17051,7 +17151,7 @@
             <w:r>
               <w:t>(</w:t>
             </w:r>
-            <w:bookmarkStart w:id="31" w:name="eqProc9"/>
+            <w:bookmarkStart w:id="30" w:name="eqProc9"/>
             <w:r>
               <w:fldChar w:fldCharType="begin"/>
             </w:r>
@@ -17070,7 +17170,7 @@
             <w:r>
               <w:fldChar w:fldCharType="end"/>
             </w:r>
-            <w:bookmarkEnd w:id="31"/>
+            <w:bookmarkEnd w:id="30"/>
             <w:r>
               <w:t>)</w:t>
             </w:r>
@@ -18523,8 +18623,8 @@
       <w:pPr>
         <w:pStyle w:val="Descripcin"/>
       </w:pPr>
-      <w:bookmarkStart w:id="32" w:name="_Ref469171713"/>
-      <w:bookmarkStart w:id="33" w:name="_Toc469241086"/>
+      <w:bookmarkStart w:id="31" w:name="_Ref469171713"/>
+      <w:bookmarkStart w:id="32" w:name="_Toc469241086"/>
       <w:r>
         <w:t xml:space="preserve">Figura </w:t>
       </w:r>
@@ -18546,22 +18646,22 @@
       <w:r>
         <w:fldChar w:fldCharType="end"/>
       </w:r>
+      <w:bookmarkEnd w:id="31"/>
+      <w:r>
+        <w:t>. Integración de una señal.</w:t>
+      </w:r>
       <w:bookmarkEnd w:id="32"/>
-      <w:r>
-        <w:t>. Integración de una señal.</w:t>
+    </w:p>
+    <w:p/>
+    <w:p>
+      <w:pPr>
+        <w:pStyle w:val="Ttulo3"/>
+      </w:pPr>
+      <w:bookmarkStart w:id="33" w:name="_Toc469241056"/>
+      <w:r>
+        <w:t>Análisis en el dominio de la frecuencia</w:t>
       </w:r>
       <w:bookmarkEnd w:id="33"/>
-    </w:p>
-    <w:p/>
-    <w:p>
-      <w:pPr>
-        <w:pStyle w:val="Ttulo3"/>
-      </w:pPr>
-      <w:bookmarkStart w:id="34" w:name="_Toc469241056"/>
-      <w:r>
-        <w:t>Análisis en el dominio de la frecuencia</w:t>
-      </w:r>
-      <w:bookmarkEnd w:id="34"/>
     </w:p>
     <w:p>
       <w:r>
@@ -18677,19 +18777,7 @@
                   <w:rPr>
                     <w:rFonts w:ascii="Cambria Math" w:hAnsi="Cambria Math"/>
                   </w:rPr>
-                  <m:t>Y</m:t>
-                </m:r>
-                <m:r>
-                  <w:rPr>
-                    <w:rFonts w:ascii="Cambria Math" w:hAnsi="Cambria Math"/>
-                  </w:rPr>
-                  <m:t>[k]</m:t>
-                </m:r>
-                <m:r>
-                  <w:rPr>
-                    <w:rFonts w:ascii="Cambria Math" w:hAnsi="Cambria Math"/>
-                  </w:rPr>
-                  <m:t>=</m:t>
+                  <m:t>Y[k]=</m:t>
                 </m:r>
                 <m:nary>
                   <m:naryPr>
@@ -18707,13 +18795,7 @@
                       <w:rPr>
                         <w:rFonts w:ascii="Cambria Math" w:hAnsi="Cambria Math"/>
                       </w:rPr>
-                      <m:t>n</m:t>
-                    </m:r>
-                    <m:r>
-                      <w:rPr>
-                        <w:rFonts w:ascii="Cambria Math" w:hAnsi="Cambria Math"/>
-                      </w:rPr>
-                      <m:t>=1</m:t>
+                      <m:t>n=1</m:t>
                     </m:r>
                   </m:sub>
                   <m:sup>
@@ -18729,19 +18811,7 @@
                       <w:rPr>
                         <w:rFonts w:ascii="Cambria Math" w:hAnsi="Cambria Math"/>
                       </w:rPr>
-                      <m:t>y[</m:t>
-                    </m:r>
-                    <m:r>
-                      <w:rPr>
-                        <w:rFonts w:ascii="Cambria Math" w:hAnsi="Cambria Math"/>
-                      </w:rPr>
-                      <m:t>n</m:t>
-                    </m:r>
-                    <m:r>
-                      <w:rPr>
-                        <w:rFonts w:ascii="Cambria Math" w:hAnsi="Cambria Math"/>
-                      </w:rPr>
-                      <m:t>]</m:t>
+                      <m:t>y[n]</m:t>
                     </m:r>
                     <m:sSubSup>
                       <m:sSubSupPr>
@@ -18773,19 +18843,7 @@
                           <w:rPr>
                             <w:rFonts w:ascii="Cambria Math" w:hAnsi="Cambria Math"/>
                           </w:rPr>
-                          <m:t>(</m:t>
-                        </m:r>
-                        <m:r>
-                          <w:rPr>
-                            <w:rFonts w:ascii="Cambria Math" w:hAnsi="Cambria Math"/>
-                          </w:rPr>
-                          <m:t>n</m:t>
-                        </m:r>
-                        <m:r>
-                          <w:rPr>
-                            <w:rFonts w:ascii="Cambria Math" w:hAnsi="Cambria Math"/>
-                          </w:rPr>
-                          <m:t>-1)(k-1)</m:t>
+                          <m:t>(n-1)(k-1)</m:t>
                         </m:r>
                       </m:sup>
                     </m:sSubSup>
@@ -18806,14 +18864,27 @@
             <w:r>
               <w:t>(</w:t>
             </w:r>
-            <w:fldSimple w:instr=" SEQ Eq \* MERGEFORMAT ">
-              <w:r>
-                <w:rPr>
-                  <w:noProof/>
-                </w:rPr>
-                <w:t>10</w:t>
-              </w:r>
-            </w:fldSimple>
+            <w:r>
+              <w:fldChar w:fldCharType="begin"/>
+            </w:r>
+            <w:r>
+              <w:instrText xml:space="preserve"> SEQ Eq \* MERGEFORMAT </w:instrText>
+            </w:r>
+            <w:r>
+              <w:fldChar w:fldCharType="separate"/>
+            </w:r>
+            <w:r>
+              <w:rPr>
+                <w:noProof/>
+              </w:rPr>
+              <w:t>10</w:t>
+            </w:r>
+            <w:r>
+              <w:rPr>
+                <w:noProof/>
+              </w:rPr>
+              <w:fldChar w:fldCharType="end"/>
+            </w:r>
             <w:r>
               <w:t>)</w:t>
             </w:r>
@@ -18990,14 +19061,27 @@
             <w:r>
               <w:t>(</w:t>
             </w:r>
-            <w:fldSimple w:instr=" SEQ Eq \* MERGEFORMAT ">
-              <w:r>
-                <w:rPr>
-                  <w:noProof/>
-                </w:rPr>
-                <w:t>11</w:t>
-              </w:r>
-            </w:fldSimple>
+            <w:r>
+              <w:fldChar w:fldCharType="begin"/>
+            </w:r>
+            <w:r>
+              <w:instrText xml:space="preserve"> SEQ Eq \* MERGEFORMAT </w:instrText>
+            </w:r>
+            <w:r>
+              <w:fldChar w:fldCharType="separate"/>
+            </w:r>
+            <w:r>
+              <w:rPr>
+                <w:noProof/>
+              </w:rPr>
+              <w:t>11</w:t>
+            </w:r>
+            <w:r>
+              <w:rPr>
+                <w:noProof/>
+              </w:rPr>
+              <w:fldChar w:fldCharType="end"/>
+            </w:r>
             <w:r>
               <w:t>)</w:t>
             </w:r>
@@ -19019,13 +19103,7 @@
             <w:rPr>
               <w:rFonts w:ascii="Cambria Math" w:hAnsi="Cambria Math"/>
             </w:rPr>
-            <m:t>y[n]</m:t>
-          </m:r>
-          <m:r>
-            <w:rPr>
-              <w:rFonts w:ascii="Cambria Math" w:hAnsi="Cambria Math"/>
-            </w:rPr>
-            <m:t>=</m:t>
+            <m:t>y[n]=</m:t>
           </m:r>
           <m:f>
             <m:fPr>
@@ -19069,13 +19147,7 @@
                 <w:rPr>
                   <w:rFonts w:ascii="Cambria Math" w:hAnsi="Cambria Math"/>
                 </w:rPr>
-                <m:t>k</m:t>
-              </m:r>
-              <m:r>
-                <w:rPr>
-                  <w:rFonts w:ascii="Cambria Math" w:hAnsi="Cambria Math"/>
-                </w:rPr>
-                <m:t>=1</m:t>
+                <m:t>k=1</m:t>
               </m:r>
             </m:sub>
             <m:sup>
@@ -19091,25 +19163,7 @@
                 <w:rPr>
                   <w:rFonts w:ascii="Cambria Math" w:hAnsi="Cambria Math"/>
                 </w:rPr>
-                <m:t>Y</m:t>
-              </m:r>
-              <m:r>
-                <w:rPr>
-                  <w:rFonts w:ascii="Cambria Math" w:hAnsi="Cambria Math"/>
-                </w:rPr>
-                <m:t>[</m:t>
-              </m:r>
-              <m:r>
-                <w:rPr>
-                  <w:rFonts w:ascii="Cambria Math" w:hAnsi="Cambria Math"/>
-                </w:rPr>
-                <m:t>k</m:t>
-              </m:r>
-              <m:r>
-                <w:rPr>
-                  <w:rFonts w:ascii="Cambria Math" w:hAnsi="Cambria Math"/>
-                </w:rPr>
-                <m:t>]</m:t>
+                <m:t>Y[k]</m:t>
               </m:r>
               <m:sSubSup>
                 <m:sSubSupPr>
@@ -19141,31 +19195,7 @@
                     <w:rPr>
                       <w:rFonts w:ascii="Cambria Math" w:hAnsi="Cambria Math"/>
                     </w:rPr>
-                    <m:t>(</m:t>
-                  </m:r>
-                  <m:r>
-                    <w:rPr>
-                      <w:rFonts w:ascii="Cambria Math" w:hAnsi="Cambria Math"/>
-                    </w:rPr>
-                    <m:t>n</m:t>
-                  </m:r>
-                  <m:r>
-                    <w:rPr>
-                      <w:rFonts w:ascii="Cambria Math" w:hAnsi="Cambria Math"/>
-                    </w:rPr>
-                    <m:t>-1)(</m:t>
-                  </m:r>
-                  <m:r>
-                    <w:rPr>
-                      <w:rFonts w:ascii="Cambria Math" w:hAnsi="Cambria Math"/>
-                    </w:rPr>
-                    <m:t>k</m:t>
-                  </m:r>
-                  <m:r>
-                    <w:rPr>
-                      <w:rFonts w:ascii="Cambria Math" w:hAnsi="Cambria Math"/>
-                    </w:rPr>
-                    <m:t>-1)</m:t>
+                    <m:t>(n-1)(k-1)</m:t>
                   </m:r>
                 </m:sup>
               </m:sSubSup>
@@ -19366,10 +19396,7 @@
         <w:t>NL</w:t>
       </w:r>
       <w:r>
-        <w:t>”</w:t>
-      </w:r>
-      <w:r>
-        <w:t xml:space="preserve">, se trunca a </w:t>
+        <w:t xml:space="preserve">”, se trunca a </w:t>
       </w:r>
       <w:r>
         <w:t>“</w:t>
@@ -19387,10 +19414,7 @@
         <w:t xml:space="preserve"> para obtener</w:t>
       </w:r>
       <w:r>
-        <w:t xml:space="preserve"> la longitud </w:t>
-      </w:r>
-      <w:r>
-        <w:t>“</w:t>
+        <w:t xml:space="preserve"> la longitud “</w:t>
       </w:r>
       <w:r>
         <w:rPr>
@@ -19748,35 +19772,7 @@
           <w:rFonts w:asciiTheme="majorHAnsi" w:hAnsiTheme="majorHAnsi" w:cstheme="majorHAnsi"/>
           <w:highlight w:val="lightGray"/>
         </w:rPr>
-        <w:t xml:space="preserve"> </w:t>
-      </w:r>
-      <w:r>
-        <w:rPr>
-          <w:rFonts w:asciiTheme="majorHAnsi" w:hAnsiTheme="majorHAnsi" w:cstheme="majorHAnsi"/>
-          <w:highlight w:val="lightGray"/>
-        </w:rPr>
-        <w:t>F</w:t>
-      </w:r>
-      <w:r>
-        <w:rPr>
-          <w:rFonts w:asciiTheme="majorHAnsi" w:hAnsiTheme="majorHAnsi" w:cstheme="majorHAnsi"/>
-          <w:highlight w:val="lightGray"/>
-        </w:rPr>
-        <w:t>s</w:t>
-      </w:r>
-      <w:r>
-        <w:rPr>
-          <w:rFonts w:asciiTheme="majorHAnsi" w:hAnsiTheme="majorHAnsi" w:cstheme="majorHAnsi"/>
-          <w:highlight w:val="lightGray"/>
-        </w:rPr>
-        <w:t>/NL</w:t>
-      </w:r>
-      <w:r>
-        <w:rPr>
-          <w:rFonts w:asciiTheme="majorHAnsi" w:hAnsiTheme="majorHAnsi" w:cstheme="majorHAnsi"/>
-          <w:highlight w:val="lightGray"/>
-        </w:rPr>
-        <w:t xml:space="preserve"> </w:t>
+        <w:t xml:space="preserve"> Fs/NL </w:t>
       </w:r>
       <w:r>
         <w:rPr>
@@ -19806,43 +19802,26 @@
           <w:rFonts w:asciiTheme="majorHAnsi" w:hAnsiTheme="majorHAnsi" w:cstheme="majorHAnsi"/>
           <w:highlight w:val="lightGray"/>
         </w:rPr>
-        <w:t>F</w:t>
+        <w:t>Fs/NL</w:t>
       </w:r>
       <w:r>
         <w:rPr>
           <w:rFonts w:asciiTheme="majorHAnsi" w:hAnsiTheme="majorHAnsi" w:cstheme="majorHAnsi"/>
           <w:highlight w:val="lightGray"/>
         </w:rPr>
-        <w:t>s</w:t>
+        <w:t>)</w:t>
       </w:r>
       <w:r>
         <w:rPr>
           <w:rFonts w:asciiTheme="majorHAnsi" w:hAnsiTheme="majorHAnsi" w:cstheme="majorHAnsi"/>
           <w:highlight w:val="lightGray"/>
         </w:rPr>
-        <w:t>/NL</w:t>
-      </w:r>
-      <w:r>
-        <w:rPr>
-          <w:rFonts w:asciiTheme="majorHAnsi" w:hAnsiTheme="majorHAnsi" w:cstheme="majorHAnsi"/>
-          <w:highlight w:val="lightGray"/>
-        </w:rPr>
-        <w:t>)</w:t>
-      </w:r>
-      <w:r>
-        <w:rPr>
-          <w:rFonts w:asciiTheme="majorHAnsi" w:hAnsiTheme="majorHAnsi" w:cstheme="majorHAnsi"/>
-          <w:highlight w:val="lightGray"/>
-        </w:rPr>
         <w:t>;</w:t>
       </w:r>
     </w:p>
     <w:p>
       <w:r>
-        <w:t xml:space="preserve">En </w:t>
-      </w:r>
-      <w:r>
-        <w:t>el siguiente script se obtiene la DFT de una señal de audio, se grafica</w:t>
+        <w:t>En el siguiente script se obtiene la DFT de una señal de audio, se grafica</w:t>
       </w:r>
       <w:r>
         <w:t xml:space="preserve"> </w:t>
@@ -20038,21 +20017,7 @@
           <w:rFonts w:ascii="Courier New" w:hAnsi="Courier New" w:cs="Courier New"/>
           <w:color w:val="000000"/>
         </w:rPr>
-        <w:t>N = length(y</w:t>
-      </w:r>
-      <w:r>
-        <w:rPr>
-          <w:rFonts w:ascii="Courier New" w:hAnsi="Courier New" w:cs="Courier New"/>
-          <w:color w:val="000000"/>
-        </w:rPr>
-        <w:t>, N</w:t>
-      </w:r>
-      <w:r>
-        <w:rPr>
-          <w:rFonts w:ascii="Courier New" w:hAnsi="Courier New" w:cs="Courier New"/>
-          <w:color w:val="000000"/>
-        </w:rPr>
-        <w:t>);</w:t>
+        <w:t>N = length(y, N);</w:t>
       </w:r>
     </w:p>
     <w:p>
@@ -20844,8 +20809,8 @@
           <w:sz w:val="20"/>
         </w:rPr>
       </w:pPr>
-      <w:bookmarkStart w:id="35" w:name="_Ref469221506"/>
-      <w:bookmarkStart w:id="36" w:name="_Toc469241087"/>
+      <w:bookmarkStart w:id="34" w:name="_Ref469221506"/>
+      <w:bookmarkStart w:id="35" w:name="_Toc469241087"/>
       <w:r>
         <w:t xml:space="preserve">Figura </w:t>
       </w:r>
@@ -20867,17 +20832,17 @@
       <w:r>
         <w:fldChar w:fldCharType="end"/>
       </w:r>
+      <w:bookmarkEnd w:id="34"/>
+      <w:r>
+        <w:t>.</w:t>
+      </w:r>
+      <w:r>
+        <w:rPr>
+          <w:noProof/>
+        </w:rPr>
+        <w:t xml:space="preserve"> Obtención de la DFT de una señal, gráfica del plano complejo, parte real e imaginaria.</w:t>
+      </w:r>
       <w:bookmarkEnd w:id="35"/>
-      <w:r>
-        <w:t>.</w:t>
-      </w:r>
-      <w:r>
-        <w:rPr>
-          <w:noProof/>
-        </w:rPr>
-        <w:t xml:space="preserve"> Obtención de la DFT de una señal, gráfica del plano complejo, parte real e imaginaria.</w:t>
-      </w:r>
-      <w:bookmarkEnd w:id="36"/>
     </w:p>
     <w:p/>
     <w:p>
@@ -21756,8 +21721,8 @@
       <w:pPr>
         <w:pStyle w:val="Descripcin"/>
       </w:pPr>
-      <w:bookmarkStart w:id="37" w:name="_Ref469221491"/>
-      <w:bookmarkStart w:id="38" w:name="_Toc469241088"/>
+      <w:bookmarkStart w:id="36" w:name="_Ref469221491"/>
+      <w:bookmarkStart w:id="37" w:name="_Toc469241088"/>
       <w:r>
         <w:t xml:space="preserve">Figura </w:t>
       </w:r>
@@ -21779,32 +21744,32 @@
       <w:r>
         <w:fldChar w:fldCharType="end"/>
       </w:r>
+      <w:bookmarkEnd w:id="36"/>
+      <w:r>
+        <w:t xml:space="preserve">. </w:t>
+      </w:r>
+      <w:r>
+        <w:t xml:space="preserve">Obtención de la DFT de una señal, gráfica </w:t>
+      </w:r>
+      <w:r>
+        <w:t xml:space="preserve">en el </w:t>
+      </w:r>
+      <w:r>
+        <w:t xml:space="preserve">plano complejo, </w:t>
+      </w:r>
+      <w:r>
+        <w:t xml:space="preserve">su </w:t>
+      </w:r>
+      <w:r>
+        <w:t>magnitud y fase</w:t>
+      </w:r>
+      <w:r>
+        <w:t xml:space="preserve"> en función de la frecuencia</w:t>
+      </w:r>
+      <w:r>
+        <w:t>.</w:t>
+      </w:r>
       <w:bookmarkEnd w:id="37"/>
-      <w:r>
-        <w:t xml:space="preserve">. </w:t>
-      </w:r>
-      <w:r>
-        <w:t xml:space="preserve">Obtención de la DFT de una señal, gráfica </w:t>
-      </w:r>
-      <w:r>
-        <w:t xml:space="preserve">en el </w:t>
-      </w:r>
-      <w:r>
-        <w:t xml:space="preserve">plano complejo, </w:t>
-      </w:r>
-      <w:r>
-        <w:t xml:space="preserve">su </w:t>
-      </w:r>
-      <w:r>
-        <w:t>magnitud y fase</w:t>
-      </w:r>
-      <w:r>
-        <w:t xml:space="preserve"> en función de la frecuencia</w:t>
-      </w:r>
-      <w:r>
-        <w:t>.</w:t>
-      </w:r>
-      <w:bookmarkEnd w:id="38"/>
     </w:p>
     <w:p>
       <w:pPr>
@@ -21913,11 +21878,11 @@
       <w:pPr>
         <w:pStyle w:val="Ttulo3"/>
       </w:pPr>
-      <w:bookmarkStart w:id="39" w:name="_Toc469241057"/>
+      <w:bookmarkStart w:id="38" w:name="_Toc469241057"/>
       <w:r>
         <w:t>Análisis en tiempo-frecuencia</w:t>
       </w:r>
-      <w:bookmarkEnd w:id="39"/>
+      <w:bookmarkEnd w:id="38"/>
     </w:p>
     <w:p>
       <w:r>
@@ -21978,19 +21943,7 @@
                   <w:rPr>
                     <w:rFonts w:ascii="Cambria Math" w:hAnsi="Cambria Math"/>
                   </w:rPr>
-                  <m:t>Y[</m:t>
-                </m:r>
-                <m:r>
-                  <w:rPr>
-                    <w:rFonts w:ascii="Cambria Math" w:hAnsi="Cambria Math"/>
-                  </w:rPr>
-                  <m:t xml:space="preserve">m, </m:t>
-                </m:r>
-                <m:r>
-                  <w:rPr>
-                    <w:rFonts w:ascii="Cambria Math" w:hAnsi="Cambria Math"/>
-                  </w:rPr>
-                  <m:t>k]=</m:t>
+                  <m:t>Y[m, k]=</m:t>
                 </m:r>
                 <m:nary>
                   <m:naryPr>
@@ -22103,7 +22056,7 @@
             <w:r>
               <w:t>(</w:t>
             </w:r>
-            <w:bookmarkStart w:id="40" w:name="eqProc12"/>
+            <w:bookmarkStart w:id="39" w:name="eqProc12"/>
             <w:r>
               <w:fldChar w:fldCharType="begin"/>
             </w:r>
@@ -22125,7 +22078,7 @@
               </w:rPr>
               <w:fldChar w:fldCharType="end"/>
             </w:r>
-            <w:bookmarkEnd w:id="40"/>
+            <w:bookmarkEnd w:id="39"/>
             <w:r>
               <w:t>)</w:t>
             </w:r>
@@ -22304,8 +22257,8 @@
       <w:pPr>
         <w:pStyle w:val="Descripcin"/>
       </w:pPr>
-      <w:bookmarkStart w:id="41" w:name="_Ref469240603"/>
-      <w:bookmarkStart w:id="42" w:name="_Toc469241089"/>
+      <w:bookmarkStart w:id="40" w:name="_Ref469240603"/>
+      <w:bookmarkStart w:id="41" w:name="_Toc469241089"/>
       <w:r>
         <w:t xml:space="preserve">Figura </w:t>
       </w:r>
@@ -22327,11 +22280,11 @@
       <w:r>
         <w:fldChar w:fldCharType="end"/>
       </w:r>
+      <w:bookmarkEnd w:id="40"/>
+      <w:r>
+        <w:t>. Algoritmo de la STFT.</w:t>
+      </w:r>
       <w:bookmarkEnd w:id="41"/>
-      <w:r>
-        <w:t>. Algoritmo de la STFT.</w:t>
-      </w:r>
-      <w:bookmarkEnd w:id="42"/>
     </w:p>
     <w:p/>
     <w:p/>
@@ -22339,27 +22292,27 @@
       <w:pPr>
         <w:pStyle w:val="Ttulo2"/>
       </w:pPr>
-      <w:bookmarkStart w:id="43" w:name="_Toc469241058"/>
+      <w:bookmarkStart w:id="42" w:name="_Toc469241058"/>
       <w:r>
         <w:t>Análisis Tonal</w:t>
       </w:r>
+      <w:bookmarkEnd w:id="42"/>
+    </w:p>
+    <w:p>
+      <w:pPr>
+        <w:pStyle w:val="Descripcin"/>
+      </w:pPr>
+    </w:p>
+    <w:p/>
+    <w:p>
+      <w:pPr>
+        <w:pStyle w:val="Ttulo3"/>
+      </w:pPr>
+      <w:bookmarkStart w:id="43" w:name="_Toc469241059"/>
+      <w:r>
+        <w:t>Percepción humana del “Pitch”</w:t>
+      </w:r>
       <w:bookmarkEnd w:id="43"/>
-    </w:p>
-    <w:p>
-      <w:pPr>
-        <w:pStyle w:val="Descripcin"/>
-      </w:pPr>
-    </w:p>
-    <w:p/>
-    <w:p>
-      <w:pPr>
-        <w:pStyle w:val="Ttulo3"/>
-      </w:pPr>
-      <w:bookmarkStart w:id="44" w:name="_Toc469241059"/>
-      <w:r>
-        <w:t>Percepción humana del “Pitch”</w:t>
-      </w:r>
-      <w:bookmarkEnd w:id="44"/>
     </w:p>
     <w:p/>
     <w:p/>
@@ -22367,11 +22320,11 @@
       <w:pPr>
         <w:pStyle w:val="Ttulo3"/>
       </w:pPr>
-      <w:bookmarkStart w:id="45" w:name="_Toc469241060"/>
+      <w:bookmarkStart w:id="44" w:name="_Toc469241060"/>
       <w:r>
         <w:t>Representación del “Pitch” en Música</w:t>
       </w:r>
-      <w:bookmarkEnd w:id="45"/>
+      <w:bookmarkEnd w:id="44"/>
     </w:p>
     <w:p/>
     <w:p/>
@@ -22379,11 +22332,11 @@
       <w:pPr>
         <w:pStyle w:val="Ttulo3"/>
       </w:pPr>
-      <w:bookmarkStart w:id="46" w:name="_Toc469241061"/>
+      <w:bookmarkStart w:id="45" w:name="_Toc469241061"/>
       <w:r>
         <w:t>Detección de frecuencia fundamental</w:t>
       </w:r>
-      <w:bookmarkEnd w:id="46"/>
+      <w:bookmarkEnd w:id="45"/>
     </w:p>
     <w:p/>
     <w:p/>
@@ -22391,52 +22344,55 @@
       <w:pPr>
         <w:pStyle w:val="Ttulo3"/>
       </w:pPr>
-      <w:bookmarkStart w:id="47" w:name="_Toc469241062"/>
+      <w:bookmarkStart w:id="46" w:name="_Toc469241062"/>
       <w:r>
         <w:lastRenderedPageBreak/>
         <w:t>Estimación de frecuencia de sintonización</w:t>
       </w:r>
+      <w:bookmarkEnd w:id="46"/>
+    </w:p>
+    <w:p/>
+    <w:p>
+      <w:pPr>
+        <w:pStyle w:val="Ttulo3"/>
+      </w:pPr>
+      <w:bookmarkStart w:id="47" w:name="_Toc469241063"/>
+      <w:r>
+        <w:t>Detección de notas</w:t>
+      </w:r>
       <w:bookmarkEnd w:id="47"/>
-    </w:p>
-    <w:p/>
-    <w:p>
-      <w:pPr>
-        <w:pStyle w:val="Ttulo3"/>
-      </w:pPr>
-      <w:bookmarkStart w:id="48" w:name="_Toc469241063"/>
-      <w:r>
-        <w:t>Detección de notas</w:t>
-      </w:r>
-      <w:bookmarkEnd w:id="48"/>
     </w:p>
     <w:p/>
     <w:p/>
     <w:p>
       <w:pPr>
+        <w:pStyle w:val="Ttulo2"/>
+      </w:pPr>
+      <w:bookmarkStart w:id="48" w:name="_Toc469241065"/>
+      <w:r>
+        <w:t>Análisis Temporal</w:t>
+      </w:r>
+      <w:bookmarkEnd w:id="48"/>
+    </w:p>
+    <w:p/>
+    <w:p>
+      <w:pPr>
         <w:pStyle w:val="Ttulo3"/>
       </w:pPr>
-      <w:bookmarkStart w:id="49" w:name="_Toc469241064"/>
-      <w:r>
-        <w:t>Reconocimiento de acordes</w:t>
+      <w:bookmarkStart w:id="49" w:name="_Toc469241066"/>
+      <w:r>
+        <w:t>Percepción humana de los eventos temporales</w:t>
       </w:r>
       <w:bookmarkEnd w:id="49"/>
     </w:p>
-    <w:p>
-      <w:pPr>
-        <w:pStyle w:val="Descripcin"/>
-        <w:rPr>
-          <w:sz w:val="20"/>
-        </w:rPr>
-      </w:pPr>
-    </w:p>
     <w:p/>
     <w:p>
       <w:pPr>
-        <w:pStyle w:val="Ttulo2"/>
-      </w:pPr>
-      <w:bookmarkStart w:id="50" w:name="_Toc469241065"/>
-      <w:r>
-        <w:t>Análisis Temporal</w:t>
+        <w:pStyle w:val="Ttulo3"/>
+      </w:pPr>
+      <w:bookmarkStart w:id="50" w:name="_Toc469241067"/>
+      <w:r>
+        <w:t>Representación de eventos temporales en música</w:t>
       </w:r>
       <w:bookmarkEnd w:id="50"/>
     </w:p>
@@ -22445,9 +22401,9 @@
       <w:pPr>
         <w:pStyle w:val="Ttulo3"/>
       </w:pPr>
-      <w:bookmarkStart w:id="51" w:name="_Toc469241066"/>
-      <w:r>
-        <w:t>Percepción humana de los eventos temporales</w:t>
+      <w:bookmarkStart w:id="51" w:name="_Toc469241068"/>
+      <w:r>
+        <w:t>Detección de “Onset”</w:t>
       </w:r>
       <w:bookmarkEnd w:id="51"/>
     </w:p>
@@ -22456,33 +22412,11 @@
       <w:pPr>
         <w:pStyle w:val="Ttulo3"/>
       </w:pPr>
-      <w:bookmarkStart w:id="52" w:name="_Toc469241067"/>
-      <w:r>
-        <w:t>Representación de eventos temporales en música</w:t>
+      <w:bookmarkStart w:id="52" w:name="_Toc469241069"/>
+      <w:r>
+        <w:t>Histograma de golpes (beat)</w:t>
       </w:r>
       <w:bookmarkEnd w:id="52"/>
-    </w:p>
-    <w:p/>
-    <w:p>
-      <w:pPr>
-        <w:pStyle w:val="Ttulo3"/>
-      </w:pPr>
-      <w:bookmarkStart w:id="53" w:name="_Toc469241068"/>
-      <w:r>
-        <w:t>Detección de “Onset”</w:t>
-      </w:r>
-      <w:bookmarkEnd w:id="53"/>
-    </w:p>
-    <w:p/>
-    <w:p>
-      <w:pPr>
-        <w:pStyle w:val="Ttulo3"/>
-      </w:pPr>
-      <w:bookmarkStart w:id="54" w:name="_Toc469241069"/>
-      <w:r>
-        <w:t>Histograma de golpes (beat)</w:t>
-      </w:r>
-      <w:bookmarkEnd w:id="54"/>
     </w:p>
     <w:p/>
     <w:p>
@@ -22493,15 +22427,36 @@
           <w:szCs w:val="24"/>
         </w:rPr>
       </w:pPr>
-      <w:bookmarkStart w:id="55" w:name="_Toc469241070"/>
+      <w:bookmarkStart w:id="53" w:name="_Toc469241070"/>
       <w:r>
         <w:rPr>
           <w:rFonts w:cs="Times New Roman"/>
           <w:szCs w:val="24"/>
         </w:rPr>
-        <w:t>TÉCNICAS DE MUSIC INFORMATION RETRIEVAL</w:t>
-      </w:r>
-      <w:bookmarkEnd w:id="55"/>
+        <w:t>HERRAMIENTAS</w:t>
+      </w:r>
+      <w:r>
+        <w:rPr>
+          <w:rFonts w:cs="Times New Roman"/>
+          <w:szCs w:val="24"/>
+        </w:rPr>
+        <w:t xml:space="preserve"> </w:t>
+      </w:r>
+      <w:r>
+        <w:rPr>
+          <w:rFonts w:cs="Times New Roman"/>
+          <w:szCs w:val="24"/>
+        </w:rPr>
+        <w:t>PARA</w:t>
+      </w:r>
+      <w:r>
+        <w:rPr>
+          <w:rFonts w:cs="Times New Roman"/>
+          <w:szCs w:val="24"/>
+        </w:rPr>
+        <w:t xml:space="preserve"> MUSIC INFORMATION RETRIEVAL</w:t>
+      </w:r>
+      <w:bookmarkEnd w:id="53"/>
     </w:p>
     <w:p>
       <w:pPr>
@@ -22527,46 +22482,170 @@
           <w:szCs w:val="24"/>
         </w:rPr>
       </w:pPr>
-      <w:bookmarkStart w:id="56" w:name="_Toc469241071"/>
+      <w:bookmarkStart w:id="54" w:name="_Toc469241071"/>
       <w:r>
         <w:rPr>
           <w:rFonts w:cs="Times New Roman"/>
           <w:szCs w:val="24"/>
         </w:rPr>
+        <w:t>Bibliotecas MIR</w:t>
+      </w:r>
+      <w:bookmarkEnd w:id="54"/>
+    </w:p>
+    <w:p/>
+    <w:p>
+      <w:r>
         <w:lastRenderedPageBreak/>
-        <w:t>Bibliotecas MIR</w:t>
+        <w:t xml:space="preserve">A continuación se </w:t>
+      </w:r>
+      <w:r>
+        <w:t>listan las</w:t>
+      </w:r>
+      <w:r>
+        <w:t xml:space="preserve"> bibliotecas para análisis de señales de audio desarrolladas en Matlab</w:t>
+      </w:r>
+      <w:r>
+        <w:t xml:space="preserve"> y que fueron utilizadas en este proyecto para el desarrollo de la plataforma de análisis de audio musical</w:t>
+      </w:r>
+      <w:r>
+        <w:t xml:space="preserve">. </w:t>
+      </w:r>
+      <w:bookmarkStart w:id="55" w:name="_GoBack"/>
+      <w:bookmarkEnd w:id="55"/>
+    </w:p>
+    <w:p>
+      <w:pPr>
+        <w:pStyle w:val="Prrafodelista"/>
+        <w:numPr>
+          <w:ilvl w:val="0"/>
+          <w:numId w:val="19"/>
+        </w:numPr>
+      </w:pPr>
+      <w:r>
+        <w:rPr>
+          <w:b/>
+        </w:rPr>
+        <w:t>Audio Content Analysis</w:t>
+      </w:r>
+      <w:r>
+        <w:t xml:space="preserve">. URL: </w:t>
+      </w:r>
+      <w:r>
+        <w:t>http://www.audiocontentanalysis.org/</w:t>
+      </w:r>
+      <w:r>
+        <w:t xml:space="preserve">. Desarrollado por Alexander Lerch. </w:t>
+      </w:r>
+    </w:p>
+    <w:p>
+      <w:pPr>
+        <w:pStyle w:val="Prrafodelista"/>
+        <w:numPr>
+          <w:ilvl w:val="0"/>
+          <w:numId w:val="19"/>
+        </w:numPr>
+      </w:pPr>
+      <w:r>
+        <w:rPr>
+          <w:b/>
+        </w:rPr>
+        <w:t>Chroma Feature Analysis and Synthesis</w:t>
+      </w:r>
+      <w:r>
+        <w:t xml:space="preserve">. URL: </w:t>
+      </w:r>
+      <w:r>
+        <w:t>http://www.ee.columbia.edu/ln/rosa/matlab/chroma-ansyn/</w:t>
+      </w:r>
+      <w:r>
+        <w:t>. Desarrollado por Dan ellis.</w:t>
+      </w:r>
+    </w:p>
+    <w:p>
+      <w:pPr>
+        <w:pStyle w:val="Prrafodelista"/>
+        <w:numPr>
+          <w:ilvl w:val="0"/>
+          <w:numId w:val="19"/>
+        </w:numPr>
+        <w:rPr>
+          <w:b/>
+          <w:bCs/>
+          <w:lang w:val="es-CO"/>
+        </w:rPr>
+      </w:pPr>
+      <w:r>
+        <w:rPr>
+          <w:b/>
+          <w:bCs/>
+          <w:lang w:val="es-CO"/>
+        </w:rPr>
+        <w:t>Music Beat Tracking and Cover Song Identification</w:t>
+      </w:r>
+      <w:r>
+        <w:rPr>
+          <w:b/>
+          <w:bCs/>
+          <w:lang w:val="es-CO"/>
+        </w:rPr>
+        <w:t xml:space="preserve">. </w:t>
+      </w:r>
+      <w:r>
+        <w:rPr>
+          <w:bCs/>
+          <w:lang w:val="es-CO"/>
+        </w:rPr>
+        <w:t xml:space="preserve">URL: </w:t>
+      </w:r>
+      <w:r>
+        <w:rPr>
+          <w:bCs/>
+          <w:lang w:val="es-CO"/>
+        </w:rPr>
+        <w:t>http://labrosa.ee.columbia.edu/projects/coversongs/</w:t>
+      </w:r>
+      <w:r>
+        <w:rPr>
+          <w:bCs/>
+          <w:lang w:val="es-CO"/>
+        </w:rPr>
+        <w:t>. Desarrollado por Dan Ellis.</w:t>
+      </w:r>
+    </w:p>
+    <w:p>
+      <w:r>
+        <w:t xml:space="preserve">Estas bibliotecas fueron probadas exitosamente utilizando Matlab 2013b. </w:t>
+      </w:r>
+    </w:p>
+    <w:p>
+      <w:pPr>
+        <w:pStyle w:val="Ttulo3"/>
+      </w:pPr>
+      <w:bookmarkStart w:id="56" w:name="_Toc469241072"/>
+      <w:r>
+        <w:t>Requerimientos Hardware</w:t>
       </w:r>
       <w:bookmarkEnd w:id="56"/>
     </w:p>
     <w:p>
       <w:pPr>
+        <w:ind w:right="-1"/>
+      </w:pPr>
+    </w:p>
+    <w:p>
+      <w:pPr>
+        <w:ind w:right="510"/>
+      </w:pPr>
+    </w:p>
+    <w:p>
+      <w:pPr>
         <w:pStyle w:val="Ttulo3"/>
       </w:pPr>
-      <w:bookmarkStart w:id="57" w:name="_Toc469241072"/>
-      <w:r>
-        <w:t>Requerimientos Hardware</w:t>
+      <w:bookmarkStart w:id="57" w:name="_Toc469241073"/>
+      <w:r>
+        <w:t>Requerimientos Software</w:t>
       </w:r>
       <w:bookmarkEnd w:id="57"/>
-    </w:p>
-    <w:p>
-      <w:pPr>
-        <w:ind w:right="-1"/>
-      </w:pPr>
-    </w:p>
-    <w:p>
-      <w:pPr>
-        <w:ind w:right="510"/>
-      </w:pPr>
-    </w:p>
-    <w:p>
-      <w:pPr>
-        <w:pStyle w:val="Ttulo3"/>
-      </w:pPr>
-      <w:bookmarkStart w:id="58" w:name="_Toc469241073"/>
-      <w:r>
-        <w:t>Requerimientos Software</w:t>
-      </w:r>
-      <w:bookmarkEnd w:id="58"/>
     </w:p>
     <w:p>
       <w:pPr>
@@ -22581,7 +22660,7 @@
           <w:szCs w:val="24"/>
         </w:rPr>
       </w:pPr>
-      <w:bookmarkStart w:id="59" w:name="_Toc469241074"/>
+      <w:bookmarkStart w:id="58" w:name="_Toc469241074"/>
       <w:r>
         <w:rPr>
           <w:rFonts w:cs="Times New Roman"/>
@@ -22603,46 +22682,300 @@
         </w:rPr>
         <w:t>GUI para MIR</w:t>
       </w:r>
+      <w:bookmarkEnd w:id="58"/>
+    </w:p>
+    <w:p/>
+    <w:p>
+      <w:pPr>
+        <w:ind w:right="510"/>
+        <w:jc w:val="center"/>
+      </w:pPr>
+      <w:r>
+        <w:lastRenderedPageBreak/>
+        <w:drawing>
+          <wp:inline distT="0" distB="0" distL="0" distR="0" wp14:anchorId="189CCA84" wp14:editId="5211F255">
+            <wp:extent cx="2386321" cy="4956205"/>
+            <wp:effectExtent l="76200" t="76200" r="128905" b="130175"/>
+            <wp:docPr id="10" name="Imagen 9"/>
+            <wp:cNvGraphicFramePr>
+              <a:graphicFrameLocks xmlns:a="http://schemas.openxmlformats.org/drawingml/2006/main" noChangeAspect="1"/>
+            </wp:cNvGraphicFramePr>
+            <a:graphic xmlns:a="http://schemas.openxmlformats.org/drawingml/2006/main">
+              <a:graphicData uri="http://schemas.openxmlformats.org/drawingml/2006/picture">
+                <pic:pic xmlns:pic="http://schemas.openxmlformats.org/drawingml/2006/picture">
+                  <pic:nvPicPr>
+                    <pic:cNvPr id="10" name="Imagen 9"/>
+                    <pic:cNvPicPr>
+                      <a:picLocks noChangeAspect="1"/>
+                    </pic:cNvPicPr>
+                  </pic:nvPicPr>
+                  <pic:blipFill>
+                    <a:blip r:embed="rId22"/>
+                    <a:stretch>
+                      <a:fillRect/>
+                    </a:stretch>
+                  </pic:blipFill>
+                  <pic:spPr>
+                    <a:xfrm>
+                      <a:off x="0" y="0"/>
+                      <a:ext cx="2386321" cy="4956205"/>
+                    </a:xfrm>
+                    <a:prstGeom prst="rect">
+                      <a:avLst/>
+                    </a:prstGeom>
+                    <a:ln w="38100" cap="sq">
+                      <a:solidFill>
+                        <a:srgbClr val="000000"/>
+                      </a:solidFill>
+                      <a:prstDash val="solid"/>
+                      <a:miter lim="800000"/>
+                    </a:ln>
+                    <a:effectLst>
+                      <a:outerShdw blurRad="50800" dist="38100" dir="2700000" algn="tl" rotWithShape="0">
+                        <a:srgbClr val="000000">
+                          <a:alpha val="43000"/>
+                        </a:srgbClr>
+                      </a:outerShdw>
+                    </a:effectLst>
+                  </pic:spPr>
+                </pic:pic>
+              </a:graphicData>
+            </a:graphic>
+          </wp:inline>
+        </w:drawing>
+      </w:r>
+    </w:p>
+    <w:p>
+      <w:pPr>
+        <w:ind w:right="510"/>
+        <w:jc w:val="center"/>
+      </w:pPr>
+    </w:p>
+    <w:p>
+      <w:pPr>
+        <w:ind w:right="510"/>
+        <w:jc w:val="center"/>
+      </w:pPr>
+      <w:r>
+        <w:lastRenderedPageBreak/>
+        <w:drawing>
+          <wp:inline distT="0" distB="0" distL="0" distR="0" wp14:anchorId="5703B982" wp14:editId="459C0783">
+            <wp:extent cx="4597400" cy="3168551"/>
+            <wp:effectExtent l="76200" t="76200" r="127000" b="127635"/>
+            <wp:docPr id="3" name="Imagen 3"/>
+            <wp:cNvGraphicFramePr>
+              <a:graphicFrameLocks xmlns:a="http://schemas.openxmlformats.org/drawingml/2006/main" noChangeAspect="1"/>
+            </wp:cNvGraphicFramePr>
+            <a:graphic xmlns:a="http://schemas.openxmlformats.org/drawingml/2006/main">
+              <a:graphicData uri="http://schemas.openxmlformats.org/drawingml/2006/picture">
+                <pic:pic xmlns:pic="http://schemas.openxmlformats.org/drawingml/2006/picture">
+                  <pic:nvPicPr>
+                    <pic:cNvPr id="4" name="Imagen 3"/>
+                    <pic:cNvPicPr>
+                      <a:picLocks noChangeAspect="1"/>
+                    </pic:cNvPicPr>
+                  </pic:nvPicPr>
+                  <pic:blipFill>
+                    <a:blip r:embed="rId23"/>
+                    <a:stretch>
+                      <a:fillRect/>
+                    </a:stretch>
+                  </pic:blipFill>
+                  <pic:spPr>
+                    <a:xfrm>
+                      <a:off x="0" y="0"/>
+                      <a:ext cx="4600584" cy="3170745"/>
+                    </a:xfrm>
+                    <a:prstGeom prst="rect">
+                      <a:avLst/>
+                    </a:prstGeom>
+                    <a:ln w="38100" cap="sq">
+                      <a:solidFill>
+                        <a:srgbClr val="000000"/>
+                      </a:solidFill>
+                      <a:prstDash val="solid"/>
+                      <a:miter lim="800000"/>
+                    </a:ln>
+                    <a:effectLst>
+                      <a:outerShdw blurRad="50800" dist="38100" dir="2700000" algn="tl" rotWithShape="0">
+                        <a:srgbClr val="000000">
+                          <a:alpha val="43000"/>
+                        </a:srgbClr>
+                      </a:outerShdw>
+                    </a:effectLst>
+                  </pic:spPr>
+                </pic:pic>
+              </a:graphicData>
+            </a:graphic>
+          </wp:inline>
+        </w:drawing>
+      </w:r>
+    </w:p>
+    <w:p>
+      <w:pPr>
+        <w:ind w:right="510"/>
+        <w:jc w:val="center"/>
+      </w:pPr>
+      <w:hyperlink r:id="rId24" w:history="1">
+        <w:r>
+          <w:rPr>
+            <w:rStyle w:val="Hipervnculo"/>
+          </w:rPr>
+          <w:t>https://github.com/calberod21/PROYECTOMIR</w:t>
+        </w:r>
+      </w:hyperlink>
+    </w:p>
+    <w:p>
+      <w:pPr>
+        <w:ind w:right="510"/>
+        <w:jc w:val="center"/>
+      </w:pPr>
+    </w:p>
+    <w:p>
+      <w:pPr>
+        <w:pStyle w:val="Ttulo3"/>
+      </w:pPr>
+      <w:bookmarkStart w:id="59" w:name="_Toc469241075"/>
+      <w:r>
+        <w:t>Módulo de detección de notas</w:t>
+      </w:r>
       <w:bookmarkEnd w:id="59"/>
     </w:p>
     <w:p/>
     <w:p>
       <w:pPr>
         <w:ind w:right="510"/>
-      </w:pPr>
+        <w:jc w:val="center"/>
+      </w:pPr>
+      <w:r>
+        <w:lastRenderedPageBreak/>
+        <w:drawing>
+          <wp:inline distT="0" distB="0" distL="0" distR="0" wp14:anchorId="65ACC26C" wp14:editId="67D542A3">
+            <wp:extent cx="4157134" cy="4097942"/>
+            <wp:effectExtent l="76200" t="76200" r="129540" b="131445"/>
+            <wp:docPr id="14" name="Imagen 10"/>
+            <wp:cNvGraphicFramePr>
+              <a:graphicFrameLocks xmlns:a="http://schemas.openxmlformats.org/drawingml/2006/main" noChangeAspect="1"/>
+            </wp:cNvGraphicFramePr>
+            <a:graphic xmlns:a="http://schemas.openxmlformats.org/drawingml/2006/main">
+              <a:graphicData uri="http://schemas.openxmlformats.org/drawingml/2006/picture">
+                <pic:pic xmlns:pic="http://schemas.openxmlformats.org/drawingml/2006/picture">
+                  <pic:nvPicPr>
+                    <pic:cNvPr id="11" name="Imagen 10"/>
+                    <pic:cNvPicPr>
+                      <a:picLocks noChangeAspect="1"/>
+                    </pic:cNvPicPr>
+                  </pic:nvPicPr>
+                  <pic:blipFill>
+                    <a:blip r:embed="rId25"/>
+                    <a:stretch>
+                      <a:fillRect/>
+                    </a:stretch>
+                  </pic:blipFill>
+                  <pic:spPr>
+                    <a:xfrm>
+                      <a:off x="0" y="0"/>
+                      <a:ext cx="4160208" cy="4100973"/>
+                    </a:xfrm>
+                    <a:prstGeom prst="rect">
+                      <a:avLst/>
+                    </a:prstGeom>
+                    <a:ln w="38100" cap="sq">
+                      <a:solidFill>
+                        <a:srgbClr val="000000"/>
+                      </a:solidFill>
+                      <a:prstDash val="solid"/>
+                      <a:miter lim="800000"/>
+                    </a:ln>
+                    <a:effectLst>
+                      <a:outerShdw blurRad="50800" dist="38100" dir="2700000" algn="tl" rotWithShape="0">
+                        <a:srgbClr val="000000">
+                          <a:alpha val="43000"/>
+                        </a:srgbClr>
+                      </a:outerShdw>
+                    </a:effectLst>
+                  </pic:spPr>
+                </pic:pic>
+              </a:graphicData>
+            </a:graphic>
+          </wp:inline>
+        </w:drawing>
+      </w:r>
     </w:p>
     <w:p>
       <w:pPr>
         <w:pStyle w:val="Ttulo3"/>
       </w:pPr>
-      <w:bookmarkStart w:id="60" w:name="_Toc469241075"/>
-      <w:r>
-        <w:t>Módulo de detección de notas</w:t>
+      <w:bookmarkStart w:id="60" w:name="_Toc469241076"/>
+      <w:r>
+        <w:lastRenderedPageBreak/>
+        <w:t xml:space="preserve">Módulo de </w:t>
       </w:r>
       <w:bookmarkEnd w:id="60"/>
-    </w:p>
-    <w:p/>
-    <w:p>
-      <w:pPr>
-        <w:ind w:right="510"/>
-      </w:pPr>
-    </w:p>
-    <w:p>
-      <w:pPr>
-        <w:pStyle w:val="Ttulo3"/>
-      </w:pPr>
-      <w:bookmarkStart w:id="61" w:name="_Toc469241076"/>
-      <w:r>
-        <w:t>Módulo de reconocimiento de acordes</w:t>
-      </w:r>
-      <w:bookmarkEnd w:id="61"/>
+      <w:r>
+        <w:t>seguimiento del beat.</w:t>
+      </w:r>
     </w:p>
     <w:p>
       <w:pPr>
         <w:tabs>
           <w:tab w:val="left" w:pos="1134"/>
         </w:tabs>
-      </w:pPr>
+        <w:jc w:val="center"/>
+      </w:pPr>
+      <w:r>
+        <w:drawing>
+          <wp:inline distT="0" distB="0" distL="0" distR="0" wp14:anchorId="3836DA2B" wp14:editId="2B5C73A5">
+            <wp:extent cx="4389121" cy="4956205"/>
+            <wp:effectExtent l="76200" t="76200" r="125730" b="130175"/>
+            <wp:docPr id="16" name="Imagen 2"/>
+            <wp:cNvGraphicFramePr>
+              <a:graphicFrameLocks xmlns:a="http://schemas.openxmlformats.org/drawingml/2006/main" noChangeAspect="1"/>
+            </wp:cNvGraphicFramePr>
+            <a:graphic xmlns:a="http://schemas.openxmlformats.org/drawingml/2006/main">
+              <a:graphicData uri="http://schemas.openxmlformats.org/drawingml/2006/picture">
+                <pic:pic xmlns:pic="http://schemas.openxmlformats.org/drawingml/2006/picture">
+                  <pic:nvPicPr>
+                    <pic:cNvPr id="3" name="Imagen 2"/>
+                    <pic:cNvPicPr>
+                      <a:picLocks noChangeAspect="1"/>
+                    </pic:cNvPicPr>
+                  </pic:nvPicPr>
+                  <pic:blipFill>
+                    <a:blip r:embed="rId26"/>
+                    <a:stretch>
+                      <a:fillRect/>
+                    </a:stretch>
+                  </pic:blipFill>
+                  <pic:spPr>
+                    <a:xfrm>
+                      <a:off x="0" y="0"/>
+                      <a:ext cx="4389121" cy="4956205"/>
+                    </a:xfrm>
+                    <a:prstGeom prst="rect">
+                      <a:avLst/>
+                    </a:prstGeom>
+                    <a:ln w="38100" cap="sq">
+                      <a:solidFill>
+                        <a:srgbClr val="000000"/>
+                      </a:solidFill>
+                      <a:prstDash val="solid"/>
+                      <a:miter lim="800000"/>
+                    </a:ln>
+                    <a:effectLst>
+                      <a:outerShdw blurRad="50800" dist="38100" dir="2700000" algn="tl" rotWithShape="0">
+                        <a:srgbClr val="000000">
+                          <a:alpha val="43000"/>
+                        </a:srgbClr>
+                      </a:outerShdw>
+                    </a:effectLst>
+                  </pic:spPr>
+                </pic:pic>
+              </a:graphicData>
+            </a:graphic>
+          </wp:inline>
+        </w:drawing>
+      </w:r>
     </w:p>
     <w:p/>
     <w:p>
@@ -22653,7 +22986,7 @@
           <w:szCs w:val="24"/>
         </w:rPr>
       </w:pPr>
-      <w:bookmarkStart w:id="62" w:name="_Toc469241077"/>
+      <w:bookmarkStart w:id="61" w:name="_Toc469241077"/>
       <w:r>
         <w:rPr>
           <w:rFonts w:cs="Times New Roman"/>
@@ -22661,27 +22994,26 @@
         </w:rPr>
         <w:t>CONCLUSIÓN</w:t>
       </w:r>
-      <w:bookmarkEnd w:id="62"/>
+      <w:bookmarkEnd w:id="61"/>
     </w:p>
     <w:p>
       <w:pPr>
         <w:pStyle w:val="Prrafodelista"/>
-        <w:numPr>
-          <w:ilvl w:val="0"/>
-          <w:numId w:val="2"/>
-        </w:numPr>
+        <w:ind w:left="1004" w:firstLine="0"/>
+        <w:rPr>
+          <w:lang w:val="es-CO"/>
+        </w:rPr>
+      </w:pPr>
+    </w:p>
+    <w:p>
+      <w:pPr>
+        <w:pStyle w:val="Prrafodelista"/>
+        <w:ind w:left="1004" w:firstLine="0"/>
         <w:rPr>
           <w:color w:val="00B050"/>
           <w:lang w:val="es-CO"/>
         </w:rPr>
       </w:pPr>
-      <w:r>
-        <w:rPr>
-          <w:color w:val="00B050"/>
-          <w:lang w:val="es-CO"/>
-        </w:rPr>
-        <w:t xml:space="preserve"> </w:t>
-      </w:r>
     </w:p>
     <w:p/>
     <w:p>
@@ -22693,8 +23025,8 @@
       </w:r>
     </w:p>
     <w:sectPr>
-      <w:headerReference w:type="default" r:id="rId22"/>
-      <w:headerReference w:type="first" r:id="rId23"/>
+      <w:headerReference w:type="default" r:id="rId27"/>
+      <w:headerReference w:type="first" r:id="rId28"/>
       <w:pgSz w:w="11906" w:h="16838"/>
       <w:pgMar w:top="1418" w:right="1701" w:bottom="1418" w:left="1701" w:header="709" w:footer="709" w:gutter="0"/>
       <w:cols w:space="708"/>
@@ -22857,6 +23189,92 @@
     </w:lvl>
   </w:abstractNum>
   <w:abstractNum w:abstractNumId="1" w15:restartNumberingAfterBreak="0">
+    <w:nsid w:val="089E460E"/>
+    <w:multiLevelType w:val="hybridMultilevel"/>
+    <w:tmpl w:val="965E4014"/>
+    <w:lvl w:ilvl="0" w:tplc="240A000F">
+      <w:start w:val="1"/>
+      <w:numFmt w:val="decimal"/>
+      <w:lvlText w:val="%1."/>
+      <w:lvlJc w:val="left"/>
+      <w:pPr>
+        <w:ind w:left="1067" w:hanging="360"/>
+      </w:pPr>
+    </w:lvl>
+    <w:lvl w:ilvl="1" w:tplc="240A0019" w:tentative="1">
+      <w:start w:val="1"/>
+      <w:numFmt w:val="lowerLetter"/>
+      <w:lvlText w:val="%2."/>
+      <w:lvlJc w:val="left"/>
+      <w:pPr>
+        <w:ind w:left="1787" w:hanging="360"/>
+      </w:pPr>
+    </w:lvl>
+    <w:lvl w:ilvl="2" w:tplc="240A001B" w:tentative="1">
+      <w:start w:val="1"/>
+      <w:numFmt w:val="lowerRoman"/>
+      <w:lvlText w:val="%3."/>
+      <w:lvlJc w:val="right"/>
+      <w:pPr>
+        <w:ind w:left="2507" w:hanging="180"/>
+      </w:pPr>
+    </w:lvl>
+    <w:lvl w:ilvl="3" w:tplc="240A000F" w:tentative="1">
+      <w:start w:val="1"/>
+      <w:numFmt w:val="decimal"/>
+      <w:lvlText w:val="%4."/>
+      <w:lvlJc w:val="left"/>
+      <w:pPr>
+        <w:ind w:left="3227" w:hanging="360"/>
+      </w:pPr>
+    </w:lvl>
+    <w:lvl w:ilvl="4" w:tplc="240A0019" w:tentative="1">
+      <w:start w:val="1"/>
+      <w:numFmt w:val="lowerLetter"/>
+      <w:lvlText w:val="%5."/>
+      <w:lvlJc w:val="left"/>
+      <w:pPr>
+        <w:ind w:left="3947" w:hanging="360"/>
+      </w:pPr>
+    </w:lvl>
+    <w:lvl w:ilvl="5" w:tplc="240A001B" w:tentative="1">
+      <w:start w:val="1"/>
+      <w:numFmt w:val="lowerRoman"/>
+      <w:lvlText w:val="%6."/>
+      <w:lvlJc w:val="right"/>
+      <w:pPr>
+        <w:ind w:left="4667" w:hanging="180"/>
+      </w:pPr>
+    </w:lvl>
+    <w:lvl w:ilvl="6" w:tplc="240A000F" w:tentative="1">
+      <w:start w:val="1"/>
+      <w:numFmt w:val="decimal"/>
+      <w:lvlText w:val="%7."/>
+      <w:lvlJc w:val="left"/>
+      <w:pPr>
+        <w:ind w:left="5387" w:hanging="360"/>
+      </w:pPr>
+    </w:lvl>
+    <w:lvl w:ilvl="7" w:tplc="240A0019" w:tentative="1">
+      <w:start w:val="1"/>
+      <w:numFmt w:val="lowerLetter"/>
+      <w:lvlText w:val="%8."/>
+      <w:lvlJc w:val="left"/>
+      <w:pPr>
+        <w:ind w:left="6107" w:hanging="360"/>
+      </w:pPr>
+    </w:lvl>
+    <w:lvl w:ilvl="8" w:tplc="240A001B" w:tentative="1">
+      <w:start w:val="1"/>
+      <w:numFmt w:val="lowerRoman"/>
+      <w:lvlText w:val="%9."/>
+      <w:lvlJc w:val="right"/>
+      <w:pPr>
+        <w:ind w:left="6827" w:hanging="180"/>
+      </w:pPr>
+    </w:lvl>
+  </w:abstractNum>
+  <w:abstractNum w:abstractNumId="2" w15:restartNumberingAfterBreak="0">
     <w:nsid w:val="0C6C378D"/>
     <w:multiLevelType w:val="hybridMultilevel"/>
     <w:tmpl w:val="B5423138"/>
@@ -22969,7 +23387,7 @@
       </w:rPr>
     </w:lvl>
   </w:abstractNum>
-  <w:abstractNum w:abstractNumId="2" w15:restartNumberingAfterBreak="0">
+  <w:abstractNum w:abstractNumId="3" w15:restartNumberingAfterBreak="0">
     <w:nsid w:val="19620004"/>
     <w:multiLevelType w:val="multilevel"/>
     <w:tmpl w:val="7C321196"/>
@@ -23082,7 +23500,7 @@
       </w:rPr>
     </w:lvl>
   </w:abstractNum>
-  <w:abstractNum w:abstractNumId="3" w15:restartNumberingAfterBreak="0">
+  <w:abstractNum w:abstractNumId="4" w15:restartNumberingAfterBreak="0">
     <w:nsid w:val="2A466769"/>
     <w:multiLevelType w:val="hybridMultilevel"/>
     <w:tmpl w:val="EAA8F654"/>
@@ -23195,7 +23613,7 @@
       </w:rPr>
     </w:lvl>
   </w:abstractNum>
-  <w:abstractNum w:abstractNumId="4" w15:restartNumberingAfterBreak="0">
+  <w:abstractNum w:abstractNumId="5" w15:restartNumberingAfterBreak="0">
     <w:nsid w:val="2CBD1132"/>
     <w:multiLevelType w:val="multilevel"/>
     <w:tmpl w:val="A3A6ABC0"/>
@@ -23308,7 +23726,7 @@
       </w:rPr>
     </w:lvl>
   </w:abstractNum>
-  <w:abstractNum w:abstractNumId="5" w15:restartNumberingAfterBreak="0">
+  <w:abstractNum w:abstractNumId="6" w15:restartNumberingAfterBreak="0">
     <w:nsid w:val="2D1541E6"/>
     <w:multiLevelType w:val="multilevel"/>
     <w:tmpl w:val="BB3EC1B0"/>
@@ -23421,7 +23839,7 @@
       </w:rPr>
     </w:lvl>
   </w:abstractNum>
-  <w:abstractNum w:abstractNumId="6" w15:restartNumberingAfterBreak="0">
+  <w:abstractNum w:abstractNumId="7" w15:restartNumberingAfterBreak="0">
     <w:nsid w:val="2D22368D"/>
     <w:multiLevelType w:val="multilevel"/>
     <w:tmpl w:val="F8B87602"/>
@@ -23565,7 +23983,7 @@
       </w:rPr>
     </w:lvl>
   </w:abstractNum>
-  <w:abstractNum w:abstractNumId="7" w15:restartNumberingAfterBreak="0">
+  <w:abstractNum w:abstractNumId="8" w15:restartNumberingAfterBreak="0">
     <w:nsid w:val="2E7C7C7D"/>
     <w:multiLevelType w:val="multilevel"/>
     <w:tmpl w:val="5838EA36"/>
@@ -23678,7 +24096,7 @@
       </w:rPr>
     </w:lvl>
   </w:abstractNum>
-  <w:abstractNum w:abstractNumId="8" w15:restartNumberingAfterBreak="0">
+  <w:abstractNum w:abstractNumId="9" w15:restartNumberingAfterBreak="0">
     <w:nsid w:val="322620B6"/>
     <w:multiLevelType w:val="multilevel"/>
     <w:tmpl w:val="2A707442"/>
@@ -23791,7 +24209,7 @@
       </w:rPr>
     </w:lvl>
   </w:abstractNum>
-  <w:abstractNum w:abstractNumId="9" w15:restartNumberingAfterBreak="0">
+  <w:abstractNum w:abstractNumId="10" w15:restartNumberingAfterBreak="0">
     <w:nsid w:val="33FC7B34"/>
     <w:multiLevelType w:val="multilevel"/>
     <w:tmpl w:val="8826C3E8"/>
@@ -23904,7 +24322,7 @@
       </w:rPr>
     </w:lvl>
   </w:abstractNum>
-  <w:abstractNum w:abstractNumId="10" w15:restartNumberingAfterBreak="0">
+  <w:abstractNum w:abstractNumId="11" w15:restartNumberingAfterBreak="0">
     <w:nsid w:val="42A44803"/>
     <w:multiLevelType w:val="hybridMultilevel"/>
     <w:tmpl w:val="6B9A92BE"/>
@@ -23994,7 +24412,7 @@
       </w:pPr>
     </w:lvl>
   </w:abstractNum>
-  <w:abstractNum w:abstractNumId="11" w15:restartNumberingAfterBreak="0">
+  <w:abstractNum w:abstractNumId="12" w15:restartNumberingAfterBreak="0">
     <w:nsid w:val="4AF14612"/>
     <w:multiLevelType w:val="hybridMultilevel"/>
     <w:tmpl w:val="5888E5EE"/>
@@ -24084,7 +24502,7 @@
       </w:pPr>
     </w:lvl>
   </w:abstractNum>
-  <w:abstractNum w:abstractNumId="12" w15:restartNumberingAfterBreak="0">
+  <w:abstractNum w:abstractNumId="13" w15:restartNumberingAfterBreak="0">
     <w:nsid w:val="53F639E4"/>
     <w:multiLevelType w:val="hybridMultilevel"/>
     <w:tmpl w:val="2820C5E8"/>
@@ -24197,7 +24615,7 @@
       </w:rPr>
     </w:lvl>
   </w:abstractNum>
-  <w:abstractNum w:abstractNumId="13" w15:restartNumberingAfterBreak="0">
+  <w:abstractNum w:abstractNumId="14" w15:restartNumberingAfterBreak="0">
     <w:nsid w:val="5F4B1E15"/>
     <w:multiLevelType w:val="hybridMultilevel"/>
     <w:tmpl w:val="B5B208DA"/>
@@ -24287,7 +24705,7 @@
       </w:pPr>
     </w:lvl>
   </w:abstractNum>
-  <w:abstractNum w:abstractNumId="14" w15:restartNumberingAfterBreak="0">
+  <w:abstractNum w:abstractNumId="15" w15:restartNumberingAfterBreak="0">
     <w:nsid w:val="64531CAE"/>
     <w:multiLevelType w:val="multilevel"/>
     <w:tmpl w:val="FAF8A402"/>
@@ -24400,7 +24818,7 @@
       </w:rPr>
     </w:lvl>
   </w:abstractNum>
-  <w:abstractNum w:abstractNumId="15" w15:restartNumberingAfterBreak="0">
+  <w:abstractNum w:abstractNumId="16" w15:restartNumberingAfterBreak="0">
     <w:nsid w:val="65257EC6"/>
     <w:multiLevelType w:val="multilevel"/>
     <w:tmpl w:val="800845AA"/>
@@ -24513,7 +24931,7 @@
       </w:rPr>
     </w:lvl>
   </w:abstractNum>
-  <w:abstractNum w:abstractNumId="16" w15:restartNumberingAfterBreak="0">
+  <w:abstractNum w:abstractNumId="17" w15:restartNumberingAfterBreak="0">
     <w:nsid w:val="732B7D4A"/>
     <w:multiLevelType w:val="multilevel"/>
     <w:tmpl w:val="9D8EDF0A"/>
@@ -24626,7 +25044,7 @@
       </w:rPr>
     </w:lvl>
   </w:abstractNum>
-  <w:abstractNum w:abstractNumId="17" w15:restartNumberingAfterBreak="0">
+  <w:abstractNum w:abstractNumId="18" w15:restartNumberingAfterBreak="0">
     <w:nsid w:val="74937C3A"/>
     <w:multiLevelType w:val="multilevel"/>
     <w:tmpl w:val="3EFA875C"/>
@@ -24740,58 +25158,61 @@
     </w:lvl>
   </w:abstractNum>
   <w:num w:numId="1">
-    <w:abstractNumId w:val="6"/>
+    <w:abstractNumId w:val="7"/>
   </w:num>
   <w:num w:numId="2">
-    <w:abstractNumId w:val="1"/>
+    <w:abstractNumId w:val="2"/>
   </w:num>
   <w:num w:numId="3">
-    <w:abstractNumId w:val="11"/>
+    <w:abstractNumId w:val="12"/>
   </w:num>
   <w:num w:numId="4">
     <w:abstractNumId w:val="0"/>
   </w:num>
   <w:num w:numId="5">
+    <w:abstractNumId w:val="11"/>
+  </w:num>
+  <w:num w:numId="6">
+    <w:abstractNumId w:val="14"/>
+  </w:num>
+  <w:num w:numId="7">
+    <w:abstractNumId w:val="15"/>
+  </w:num>
+  <w:num w:numId="8">
+    <w:abstractNumId w:val="6"/>
+  </w:num>
+  <w:num w:numId="9">
+    <w:abstractNumId w:val="8"/>
+  </w:num>
+  <w:num w:numId="10">
+    <w:abstractNumId w:val="16"/>
+  </w:num>
+  <w:num w:numId="11">
+    <w:abstractNumId w:val="18"/>
+  </w:num>
+  <w:num w:numId="12">
+    <w:abstractNumId w:val="5"/>
+  </w:num>
+  <w:num w:numId="13">
+    <w:abstractNumId w:val="9"/>
+  </w:num>
+  <w:num w:numId="14">
     <w:abstractNumId w:val="10"/>
   </w:num>
-  <w:num w:numId="6">
+  <w:num w:numId="15">
+    <w:abstractNumId w:val="3"/>
+  </w:num>
+  <w:num w:numId="16">
+    <w:abstractNumId w:val="17"/>
+  </w:num>
+  <w:num w:numId="17">
     <w:abstractNumId w:val="13"/>
   </w:num>
-  <w:num w:numId="7">
-    <w:abstractNumId w:val="14"/>
-  </w:num>
-  <w:num w:numId="8">
-    <w:abstractNumId w:val="5"/>
-  </w:num>
-  <w:num w:numId="9">
-    <w:abstractNumId w:val="7"/>
-  </w:num>
-  <w:num w:numId="10">
-    <w:abstractNumId w:val="15"/>
-  </w:num>
-  <w:num w:numId="11">
-    <w:abstractNumId w:val="17"/>
-  </w:num>
-  <w:num w:numId="12">
+  <w:num w:numId="18">
     <w:abstractNumId w:val="4"/>
   </w:num>
-  <w:num w:numId="13">
-    <w:abstractNumId w:val="8"/>
-  </w:num>
-  <w:num w:numId="14">
-    <w:abstractNumId w:val="9"/>
-  </w:num>
-  <w:num w:numId="15">
-    <w:abstractNumId w:val="2"/>
-  </w:num>
-  <w:num w:numId="16">
-    <w:abstractNumId w:val="16"/>
-  </w:num>
-  <w:num w:numId="17">
-    <w:abstractNumId w:val="12"/>
-  </w:num>
-  <w:num w:numId="18">
-    <w:abstractNumId w:val="3"/>
+  <w:num w:numId="19">
+    <w:abstractNumId w:val="1"/>
   </w:num>
   <w:numIdMacAtCleanup w:val="16"/>
 </w:numbering>
@@ -25370,7 +25791,6 @@
   <w:style w:type="character" w:default="1" w:styleId="Fuentedeprrafopredeter">
     <w:name w:val="Default Paragraph Font"/>
     <w:uiPriority w:val="1"/>
-    <w:semiHidden/>
     <w:unhideWhenUsed/>
   </w:style>
   <w:style w:type="table" w:default="1" w:styleId="Tablanormal">
@@ -26622,635 +27042,6 @@
 </w:styles>
 </file>
 
-<file path=word/glossary/document.xml><?xml version="1.0" encoding="utf-8"?>
-<w:glossaryDocument xmlns:wpc="http://schemas.microsoft.com/office/word/2010/wordprocessingCanvas" xmlns:mc="http://schemas.openxmlformats.org/markup-compatibility/2006" xmlns:o="urn:schemas-microsoft-com:office:office" xmlns:r="http://schemas.openxmlformats.org/officeDocument/2006/relationships" xmlns:m="http://schemas.openxmlformats.org/officeDocument/2006/math" xmlns:v="urn:schemas-microsoft-com:vml" xmlns:wp14="http://schemas.microsoft.com/office/word/2010/wordprocessingDrawing" xmlns:wp="http://schemas.openxmlformats.org/drawingml/2006/wordprocessingDrawing" xmlns:w10="urn:schemas-microsoft-com:office:word" xmlns:w="http://schemas.openxmlformats.org/wordprocessingml/2006/main" xmlns:w14="http://schemas.microsoft.com/office/word/2010/wordml" xmlns:w15="http://schemas.microsoft.com/office/word/2012/wordml" xmlns:wpg="http://schemas.microsoft.com/office/word/2010/wordprocessingGroup" xmlns:wpi="http://schemas.microsoft.com/office/word/2010/wordprocessingInk" xmlns:wne="http://schemas.microsoft.com/office/word/2006/wordml" xmlns:wps="http://schemas.microsoft.com/office/word/2010/wordprocessingShape" mc:Ignorable="w14 w15 wp14"/>
-</file>
-
-<file path=word/glossary/fontTable.xml><?xml version="1.0" encoding="utf-8"?>
-<w:fonts xmlns:mc="http://schemas.openxmlformats.org/markup-compatibility/2006" xmlns:r="http://schemas.openxmlformats.org/officeDocument/2006/relationships" xmlns:w="http://schemas.openxmlformats.org/wordprocessingml/2006/main" xmlns:w14="http://schemas.microsoft.com/office/word/2010/wordml" xmlns:w15="http://schemas.microsoft.com/office/word/2012/wordml" mc:Ignorable="w14 w15">
-  <w:font w:name="Times New Roman">
-    <w:panose1 w:val="02020603050405020304"/>
-    <w:charset w:val="00"/>
-    <w:family w:val="roman"/>
-    <w:pitch w:val="variable"/>
-    <w:sig w:usb0="E0002EFF" w:usb1="C000785B" w:usb2="00000009" w:usb3="00000000" w:csb0="000001FF" w:csb1="00000000"/>
-  </w:font>
-  <w:font w:name="Symbol">
-    <w:panose1 w:val="05050102010706020507"/>
-    <w:charset w:val="02"/>
-    <w:family w:val="roman"/>
-    <w:pitch w:val="variable"/>
-    <w:sig w:usb0="00000000" w:usb1="10000000" w:usb2="00000000" w:usb3="00000000" w:csb0="80000000" w:csb1="00000000"/>
-  </w:font>
-  <w:font w:name="Courier New">
-    <w:panose1 w:val="02070309020205020404"/>
-    <w:charset w:val="00"/>
-    <w:family w:val="modern"/>
-    <w:pitch w:val="fixed"/>
-    <w:sig w:usb0="E0002EFF" w:usb1="C0007843" w:usb2="00000009" w:usb3="00000000" w:csb0="000001FF" w:csb1="00000000"/>
-  </w:font>
-  <w:font w:name="Wingdings">
-    <w:panose1 w:val="05000000000000000000"/>
-    <w:charset w:val="02"/>
-    <w:family w:val="auto"/>
-    <w:pitch w:val="variable"/>
-    <w:sig w:usb0="00000000" w:usb1="10000000" w:usb2="00000000" w:usb3="00000000" w:csb0="80000000" w:csb1="00000000"/>
-  </w:font>
-  <w:font w:name="Arial">
-    <w:panose1 w:val="020B0604020202020204"/>
-    <w:charset w:val="00"/>
-    <w:family w:val="swiss"/>
-    <w:pitch w:val="variable"/>
-    <w:sig w:usb0="E0002EFF" w:usb1="C0007843" w:usb2="00000009" w:usb3="00000000" w:csb0="000001FF" w:csb1="00000000"/>
-  </w:font>
-  <w:font w:name="Zurich XBlk BT">
-    <w:altName w:val="Arial Black"/>
-    <w:charset w:val="00"/>
-    <w:family w:val="swiss"/>
-    <w:pitch w:val="variable"/>
-    <w:sig w:usb0="00000087" w:usb1="00000000" w:usb2="00000000" w:usb3="00000000" w:csb0="0000001B" w:csb1="00000000"/>
-  </w:font>
-  <w:font w:name="Tahoma">
-    <w:panose1 w:val="020B0604030504040204"/>
-    <w:charset w:val="00"/>
-    <w:family w:val="swiss"/>
-    <w:pitch w:val="variable"/>
-    <w:sig w:usb0="E1002EFF" w:usb1="C000605B" w:usb2="00000029" w:usb3="00000000" w:csb0="000101FF" w:csb1="00000000"/>
-  </w:font>
-  <w:font w:name="DejaVu Sans">
-    <w:panose1 w:val="00000000000000000000"/>
-    <w:charset w:val="00"/>
-    <w:family w:val="roman"/>
-    <w:notTrueType/>
-    <w:pitch w:val="default"/>
-  </w:font>
-  <w:font w:name="Calibri">
-    <w:panose1 w:val="020F0502020204030204"/>
-    <w:charset w:val="00"/>
-    <w:family w:val="swiss"/>
-    <w:pitch w:val="variable"/>
-    <w:sig w:usb0="E0002AFF" w:usb1="C000247B" w:usb2="00000009" w:usb3="00000000" w:csb0="000001FF" w:csb1="00000000"/>
-  </w:font>
-  <w:font w:name="Segoe UI">
-    <w:panose1 w:val="020B0502040204020203"/>
-    <w:charset w:val="00"/>
-    <w:family w:val="swiss"/>
-    <w:pitch w:val="variable"/>
-    <w:sig w:usb0="E4002EFF" w:usb1="C000E47F" w:usb2="00000009" w:usb3="00000000" w:csb0="000001FF" w:csb1="00000000"/>
-  </w:font>
-  <w:font w:name="Calibri Light">
-    <w:panose1 w:val="020F0302020204030204"/>
-    <w:charset w:val="00"/>
-    <w:family w:val="swiss"/>
-    <w:pitch w:val="variable"/>
-    <w:sig w:usb0="E0002AFF" w:usb1="C000247B" w:usb2="00000009" w:usb3="00000000" w:csb0="000001FF" w:csb1="00000000"/>
-  </w:font>
-  <w:font w:name="Cambria">
-    <w:panose1 w:val="02040503050406030204"/>
-    <w:charset w:val="00"/>
-    <w:family w:val="roman"/>
-    <w:pitch w:val="variable"/>
-    <w:sig w:usb0="E00002FF" w:usb1="400004FF" w:usb2="00000000" w:usb3="00000000" w:csb0="0000019F" w:csb1="00000000"/>
-  </w:font>
-  <w:font w:name="Cambria Math">
-    <w:panose1 w:val="02040503050406030204"/>
-    <w:charset w:val="00"/>
-    <w:family w:val="roman"/>
-    <w:pitch w:val="variable"/>
-    <w:sig w:usb0="E00002FF" w:usb1="420024FF" w:usb2="00000000" w:usb3="00000000" w:csb0="0000019F" w:csb1="00000000"/>
-  </w:font>
-</w:fonts>
-</file>
-
-<file path=word/glossary/settings.xml><?xml version="1.0" encoding="utf-8"?>
-<w:settings xmlns:mc="http://schemas.openxmlformats.org/markup-compatibility/2006" xmlns:o="urn:schemas-microsoft-com:office:office" xmlns:r="http://schemas.openxmlformats.org/officeDocument/2006/relationships" xmlns:m="http://schemas.openxmlformats.org/officeDocument/2006/math" xmlns:v="urn:schemas-microsoft-com:vml" xmlns:w10="urn:schemas-microsoft-com:office:word" xmlns:w="http://schemas.openxmlformats.org/wordprocessingml/2006/main" xmlns:w14="http://schemas.microsoft.com/office/word/2010/wordml" xmlns:w15="http://schemas.microsoft.com/office/word/2012/wordml" xmlns:sl="http://schemas.openxmlformats.org/schemaLibrary/2006/main" mc:Ignorable="w14 w15">
-  <w:view w:val="normal"/>
-  <w:defaultTabStop w:val="708"/>
-  <w:hyphenationZone w:val="425"/>
-  <w:characterSpacingControl w:val="doNotCompress"/>
-  <w:compat>
-    <w:useFELayout/>
-    <w:compatSetting w:name="compatibilityMode" w:uri="http://schemas.microsoft.com/office/word" w:val="15"/>
-    <w:compatSetting w:name="overrideTableStyleFontSizeAndJustification" w:uri="http://schemas.microsoft.com/office/word" w:val="1"/>
-    <w:compatSetting w:name="enableOpenTypeFeatures" w:uri="http://schemas.microsoft.com/office/word" w:val="1"/>
-    <w:compatSetting w:name="doNotFlipMirrorIndents" w:uri="http://schemas.microsoft.com/office/word" w:val="1"/>
-    <w:compatSetting w:name="differentiateMultirowTableHeaders" w:uri="http://schemas.microsoft.com/office/word" w:val="1"/>
-  </w:compat>
-  <w:rsids>
-    <w:rsidRoot w:val="003B09B0"/>
-    <w:rsid w:val="003B09B0"/>
-    <w:rsid w:val="00876249"/>
-  </w:rsids>
-  <m:mathPr>
-    <m:mathFont m:val="Cambria Math"/>
-    <m:brkBin m:val="before"/>
-    <m:brkBinSub m:val="--"/>
-    <m:smallFrac m:val="0"/>
-    <m:dispDef/>
-    <m:lMargin m:val="0"/>
-    <m:rMargin m:val="0"/>
-    <m:defJc m:val="centerGroup"/>
-    <m:wrapIndent m:val="1440"/>
-    <m:intLim m:val="subSup"/>
-    <m:naryLim m:val="undOvr"/>
-  </m:mathPr>
-  <w:themeFontLang w:val="es-CO"/>
-  <w:clrSchemeMapping w:bg1="light1" w:t1="dark1" w:bg2="light2" w:t2="dark2" w:accent1="accent1" w:accent2="accent2" w:accent3="accent3" w:accent4="accent4" w:accent5="accent5" w:accent6="accent6" w:hyperlink="hyperlink" w:followedHyperlink="followedHyperlink"/>
-  <w:decimalSymbol w:val=","/>
-  <w:listSeparator w:val=";"/>
-  <w15:chartTrackingRefBased/>
-</w:settings>
-</file>
-
-<file path=word/glossary/styles.xml><?xml version="1.0" encoding="utf-8"?>
-<w:styles xmlns:mc="http://schemas.openxmlformats.org/markup-compatibility/2006" xmlns:r="http://schemas.openxmlformats.org/officeDocument/2006/relationships" xmlns:w="http://schemas.openxmlformats.org/wordprocessingml/2006/main" xmlns:w14="http://schemas.microsoft.com/office/word/2010/wordml" xmlns:w15="http://schemas.microsoft.com/office/word/2012/wordml" mc:Ignorable="w14 w15">
-  <w:docDefaults>
-    <w:rPrDefault>
-      <w:rPr>
-        <w:rFonts w:asciiTheme="minorHAnsi" w:eastAsiaTheme="minorEastAsia" w:hAnsiTheme="minorHAnsi" w:cstheme="minorBidi"/>
-        <w:sz w:val="22"/>
-        <w:szCs w:val="22"/>
-        <w:lang w:val="es-CO" w:eastAsia="es-CO" w:bidi="ar-SA"/>
-      </w:rPr>
-    </w:rPrDefault>
-    <w:pPrDefault>
-      <w:pPr>
-        <w:spacing w:after="160" w:line="259" w:lineRule="auto"/>
-      </w:pPr>
-    </w:pPrDefault>
-  </w:docDefaults>
-  <w:latentStyles w:defLockedState="0" w:defUIPriority="99" w:defSemiHidden="0" w:defUnhideWhenUsed="0" w:defQFormat="0" w:count="371">
-    <w:lsdException w:name="Normal" w:uiPriority="0" w:qFormat="1"/>
-    <w:lsdException w:name="heading 1" w:uiPriority="9" w:qFormat="1"/>
-    <w:lsdException w:name="heading 2" w:semiHidden="1" w:uiPriority="9" w:unhideWhenUsed="1" w:qFormat="1"/>
-    <w:lsdException w:name="heading 3" w:semiHidden="1" w:uiPriority="9" w:unhideWhenUsed="1" w:qFormat="1"/>
-    <w:lsdException w:name="heading 4" w:semiHidden="1" w:uiPriority="9" w:unhideWhenUsed="1" w:qFormat="1"/>
-    <w:lsdException w:name="heading 5" w:semiHidden="1" w:uiPriority="9" w:unhideWhenUsed="1" w:qFormat="1"/>
-    <w:lsdException w:name="heading 6" w:semiHidden="1" w:uiPriority="9" w:unhideWhenUsed="1" w:qFormat="1"/>
-    <w:lsdException w:name="heading 7" w:semiHidden="1" w:uiPriority="9" w:unhideWhenUsed="1" w:qFormat="1"/>
-    <w:lsdException w:name="heading 8" w:semiHidden="1" w:uiPriority="9" w:unhideWhenUsed="1" w:qFormat="1"/>
-    <w:lsdException w:name="heading 9" w:semiHidden="1" w:uiPriority="9" w:unhideWhenUsed="1" w:qFormat="1"/>
-    <w:lsdException w:name="index 1" w:semiHidden="1" w:unhideWhenUsed="1"/>
-    <w:lsdException w:name="index 2" w:semiHidden="1" w:unhideWhenUsed="1"/>
-    <w:lsdException w:name="index 3" w:semiHidden="1" w:unhideWhenUsed="1"/>
-    <w:lsdException w:name="index 4" w:semiHidden="1" w:unhideWhenUsed="1"/>
-    <w:lsdException w:name="index 5" w:semiHidden="1" w:unhideWhenUsed="1"/>
-    <w:lsdException w:name="index 6" w:semiHidden="1" w:unhideWhenUsed="1"/>
-    <w:lsdException w:name="index 7" w:semiHidden="1" w:unhideWhenUsed="1"/>
-    <w:lsdException w:name="index 8" w:semiHidden="1" w:unhideWhenUsed="1"/>
-    <w:lsdException w:name="index 9" w:semiHidden="1" w:unhideWhenUsed="1"/>
-    <w:lsdException w:name="toc 1" w:semiHidden="1" w:uiPriority="39" w:unhideWhenUsed="1"/>
-    <w:lsdException w:name="toc 2" w:semiHidden="1" w:uiPriority="39" w:unhideWhenUsed="1"/>
-    <w:lsdException w:name="toc 3" w:semiHidden="1" w:uiPriority="39" w:unhideWhenUsed="1"/>
-    <w:lsdException w:name="toc 4" w:semiHidden="1" w:uiPriority="39" w:unhideWhenUsed="1"/>
-    <w:lsdException w:name="toc 5" w:semiHidden="1" w:uiPriority="39" w:unhideWhenUsed="1"/>
-    <w:lsdException w:name="toc 6" w:semiHidden="1" w:uiPriority="39" w:unhideWhenUsed="1"/>
-    <w:lsdException w:name="toc 7" w:semiHidden="1" w:uiPriority="39" w:unhideWhenUsed="1"/>
-    <w:lsdException w:name="toc 8" w:semiHidden="1" w:uiPriority="39" w:unhideWhenUsed="1"/>
-    <w:lsdException w:name="toc 9" w:semiHidden="1" w:uiPriority="39" w:unhideWhenUsed="1"/>
-    <w:lsdException w:name="Normal Indent" w:semiHidden="1" w:unhideWhenUsed="1"/>
-    <w:lsdException w:name="footnote text" w:semiHidden="1" w:unhideWhenUsed="1"/>
-    <w:lsdException w:name="annotation text" w:semiHidden="1" w:unhideWhenUsed="1"/>
-    <w:lsdException w:name="header" w:semiHidden="1" w:unhideWhenUsed="1"/>
-    <w:lsdException w:name="footer" w:semiHidden="1" w:unhideWhenUsed="1"/>
-    <w:lsdException w:name="index heading" w:semiHidden="1" w:unhideWhenUsed="1"/>
-    <w:lsdException w:name="caption" w:semiHidden="1" w:uiPriority="35" w:unhideWhenUsed="1" w:qFormat="1"/>
-    <w:lsdException w:name="table of figures" w:semiHidden="1" w:unhideWhenUsed="1"/>
-    <w:lsdException w:name="envelope address" w:semiHidden="1" w:unhideWhenUsed="1"/>
-    <w:lsdException w:name="envelope return" w:semiHidden="1" w:unhideWhenUsed="1"/>
-    <w:lsdException w:name="footnote reference" w:semiHidden="1" w:unhideWhenUsed="1"/>
-    <w:lsdException w:name="annotation reference" w:semiHidden="1" w:unhideWhenUsed="1"/>
-    <w:lsdException w:name="line number" w:semiHidden="1" w:unhideWhenUsed="1"/>
-    <w:lsdException w:name="page number" w:semiHidden="1" w:unhideWhenUsed="1"/>
-    <w:lsdException w:name="endnote reference" w:semiHidden="1" w:unhideWhenUsed="1"/>
-    <w:lsdException w:name="endnote text" w:semiHidden="1" w:unhideWhenUsed="1"/>
-    <w:lsdException w:name="table of authorities" w:semiHidden="1" w:unhideWhenUsed="1"/>
-    <w:lsdException w:name="macro" w:semiHidden="1" w:unhideWhenUsed="1"/>
-    <w:lsdException w:name="toa heading" w:semiHidden="1" w:unhideWhenUsed="1"/>
-    <w:lsdException w:name="List" w:semiHidden="1" w:unhideWhenUsed="1"/>
-    <w:lsdException w:name="List Bullet" w:semiHidden="1" w:unhideWhenUsed="1"/>
-    <w:lsdException w:name="List Number" w:semiHidden="1" w:unhideWhenUsed="1"/>
-    <w:lsdException w:name="List 2" w:semiHidden="1" w:unhideWhenUsed="1"/>
-    <w:lsdException w:name="List 3" w:semiHidden="1" w:unhideWhenUsed="1"/>
-    <w:lsdException w:name="List 4" w:semiHidden="1" w:unhideWhenUsed="1"/>
-    <w:lsdException w:name="List 5" w:semiHidden="1" w:unhideWhenUsed="1"/>
-    <w:lsdException w:name="List Bullet 2" w:semiHidden="1" w:unhideWhenUsed="1"/>
-    <w:lsdException w:name="List Bullet 3" w:semiHidden="1" w:unhideWhenUsed="1"/>
-    <w:lsdException w:name="List Bullet 4" w:semiHidden="1" w:unhideWhenUsed="1"/>
-    <w:lsdException w:name="List Bullet 5" w:semiHidden="1" w:unhideWhenUsed="1"/>
-    <w:lsdException w:name="List Number 2" w:semiHidden="1" w:unhideWhenUsed="1"/>
-    <w:lsdException w:name="List Number 3" w:semiHidden="1" w:unhideWhenUsed="1"/>
-    <w:lsdException w:name="List Number 4" w:semiHidden="1" w:unhideWhenUsed="1"/>
-    <w:lsdException w:name="List Number 5" w:semiHidden="1" w:unhideWhenUsed="1"/>
-    <w:lsdException w:name="Title" w:uiPriority="10" w:qFormat="1"/>
-    <w:lsdException w:name="Closing" w:semiHidden="1" w:unhideWhenUsed="1"/>
-    <w:lsdException w:name="Signature" w:semiHidden="1" w:unhideWhenUsed="1"/>
-    <w:lsdException w:name="Default Paragraph Font" w:semiHidden="1" w:uiPriority="1" w:unhideWhenUsed="1"/>
-    <w:lsdException w:name="Body Text" w:semiHidden="1" w:unhideWhenUsed="1"/>
-    <w:lsdException w:name="Body Text Indent" w:semiHidden="1" w:unhideWhenUsed="1"/>
-    <w:lsdException w:name="List Continue" w:semiHidden="1" w:unhideWhenUsed="1"/>
-    <w:lsdException w:name="List Continue 2" w:semiHidden="1" w:unhideWhenUsed="1"/>
-    <w:lsdException w:name="List Continue 3" w:semiHidden="1" w:unhideWhenUsed="1"/>
-    <w:lsdException w:name="List Continue 4" w:semiHidden="1" w:unhideWhenUsed="1"/>
-    <w:lsdException w:name="List Continue 5" w:semiHidden="1" w:unhideWhenUsed="1"/>
-    <w:lsdException w:name="Message Header" w:semiHidden="1" w:unhideWhenUsed="1"/>
-    <w:lsdException w:name="Subtitle" w:uiPriority="11" w:qFormat="1"/>
-    <w:lsdException w:name="Salutation" w:semiHidden="1" w:unhideWhenUsed="1"/>
-    <w:lsdException w:name="Date" w:semiHidden="1" w:unhideWhenUsed="1"/>
-    <w:lsdException w:name="Body Text First Indent" w:semiHidden="1" w:unhideWhenUsed="1"/>
-    <w:lsdException w:name="Body Text First Indent 2" w:semiHidden="1" w:unhideWhenUsed="1"/>
-    <w:lsdException w:name="Note Heading" w:semiHidden="1" w:unhideWhenUsed="1"/>
-    <w:lsdException w:name="Body Text 2" w:semiHidden="1" w:unhideWhenUsed="1"/>
-    <w:lsdException w:name="Body Text 3" w:semiHidden="1" w:unhideWhenUsed="1"/>
-    <w:lsdException w:name="Body Text Indent 2" w:semiHidden="1" w:unhideWhenUsed="1"/>
-    <w:lsdException w:name="Body Text Indent 3" w:semiHidden="1" w:unhideWhenUsed="1"/>
-    <w:lsdException w:name="Block Text" w:semiHidden="1" w:unhideWhenUsed="1"/>
-    <w:lsdException w:name="Hyperlink" w:semiHidden="1" w:unhideWhenUsed="1"/>
-    <w:lsdException w:name="FollowedHyperlink" w:semiHidden="1" w:unhideWhenUsed="1"/>
-    <w:lsdException w:name="Strong" w:uiPriority="22" w:qFormat="1"/>
-    <w:lsdException w:name="Emphasis" w:uiPriority="20" w:qFormat="1"/>
-    <w:lsdException w:name="Document Map" w:semiHidden="1" w:unhideWhenUsed="1"/>
-    <w:lsdException w:name="Plain Text" w:semiHidden="1" w:unhideWhenUsed="1"/>
-    <w:lsdException w:name="E-mail Signature" w:semiHidden="1" w:unhideWhenUsed="1"/>
-    <w:lsdException w:name="HTML Top of Form" w:semiHidden="1" w:unhideWhenUsed="1"/>
-    <w:lsdException w:name="HTML Bottom of Form" w:semiHidden="1" w:unhideWhenUsed="1"/>
-    <w:lsdException w:name="Normal (Web)" w:semiHidden="1" w:unhideWhenUsed="1"/>
-    <w:lsdException w:name="HTML Acronym" w:semiHidden="1" w:unhideWhenUsed="1"/>
-    <w:lsdException w:name="HTML Address" w:semiHidden="1" w:unhideWhenUsed="1"/>
-    <w:lsdException w:name="HTML Cite" w:semiHidden="1" w:unhideWhenUsed="1"/>
-    <w:lsdException w:name="HTML Code" w:semiHidden="1" w:unhideWhenUsed="1"/>
-    <w:lsdException w:name="HTML Definition" w:semiHidden="1" w:unhideWhenUsed="1"/>
-    <w:lsdException w:name="HTML Keyboard" w:semiHidden="1" w:unhideWhenUsed="1"/>
-    <w:lsdException w:name="HTML Preformatted" w:semiHidden="1" w:unhideWhenUsed="1"/>
-    <w:lsdException w:name="HTML Sample" w:semiHidden="1" w:unhideWhenUsed="1"/>
-    <w:lsdException w:name="HTML Typewriter" w:semiHidden="1" w:unhideWhenUsed="1"/>
-    <w:lsdException w:name="HTML Variable" w:semiHidden="1" w:unhideWhenUsed="1"/>
-    <w:lsdException w:name="Normal Table" w:semiHidden="1" w:unhideWhenUsed="1"/>
-    <w:lsdException w:name="annotation subject" w:semiHidden="1" w:unhideWhenUsed="1"/>
-    <w:lsdException w:name="No List" w:semiHidden="1" w:unhideWhenUsed="1"/>
-    <w:lsdException w:name="Outline List 1" w:semiHidden="1" w:unhideWhenUsed="1"/>
-    <w:lsdException w:name="Outline List 2" w:semiHidden="1" w:unhideWhenUsed="1"/>
-    <w:lsdException w:name="Outline List 3" w:semiHidden="1" w:unhideWhenUsed="1"/>
-    <w:lsdException w:name="Table Simple 1" w:semiHidden="1" w:unhideWhenUsed="1"/>
-    <w:lsdException w:name="Table Simple 2" w:semiHidden="1" w:unhideWhenUsed="1"/>
-    <w:lsdException w:name="Table Simple 3" w:semiHidden="1" w:unhideWhenUsed="1"/>
-    <w:lsdException w:name="Table Classic 1" w:semiHidden="1" w:unhideWhenUsed="1"/>
-    <w:lsdException w:name="Table Classic 2" w:semiHidden="1" w:unhideWhenUsed="1"/>
-    <w:lsdException w:name="Table Classic 3" w:semiHidden="1" w:unhideWhenUsed="1"/>
-    <w:lsdException w:name="Table Classic 4" w:semiHidden="1" w:unhideWhenUsed="1"/>
-    <w:lsdException w:name="Table Colorful 1" w:semiHidden="1" w:unhideWhenUsed="1"/>
-    <w:lsdException w:name="Table Colorful 2" w:semiHidden="1" w:unhideWhenUsed="1"/>
-    <w:lsdException w:name="Table Colorful 3" w:semiHidden="1" w:unhideWhenUsed="1"/>
-    <w:lsdException w:name="Table Columns 1" w:semiHidden="1" w:unhideWhenUsed="1"/>
-    <w:lsdException w:name="Table Columns 2" w:semiHidden="1" w:unhideWhenUsed="1"/>
-    <w:lsdException w:name="Table Columns 3" w:semiHidden="1" w:unhideWhenUsed="1"/>
-    <w:lsdException w:name="Table Columns 4" w:semiHidden="1" w:unhideWhenUsed="1"/>
-    <w:lsdException w:name="Table Columns 5" w:semiHidden="1" w:unhideWhenUsed="1"/>
-    <w:lsdException w:name="Table Grid 1" w:semiHidden="1" w:unhideWhenUsed="1"/>
-    <w:lsdException w:name="Table Grid 2" w:semiHidden="1" w:unhideWhenUsed="1"/>
-    <w:lsdException w:name="Table Grid 3" w:semiHidden="1" w:unhideWhenUsed="1"/>
-    <w:lsdException w:name="Table Grid 4" w:semiHidden="1" w:unhideWhenUsed="1"/>
-    <w:lsdException w:name="Table Grid 5" w:semiHidden="1" w:unhideWhenUsed="1"/>
-    <w:lsdException w:name="Table Grid 6" w:semiHidden="1" w:unhideWhenUsed="1"/>
-    <w:lsdException w:name="Table Grid 7" w:semiHidden="1" w:unhideWhenUsed="1"/>
-    <w:lsdException w:name="Table Grid 8" w:semiHidden="1" w:unhideWhenUsed="1"/>
-    <w:lsdException w:name="Table List 1" w:semiHidden="1" w:unhideWhenUsed="1"/>
-    <w:lsdException w:name="Table List 2" w:semiHidden="1" w:unhideWhenUsed="1"/>
-    <w:lsdException w:name="Table List 3" w:semiHidden="1" w:unhideWhenUsed="1"/>
-    <w:lsdException w:name="Table List 4" w:semiHidden="1" w:unhideWhenUsed="1"/>
-    <w:lsdException w:name="Table List 5" w:semiHidden="1" w:unhideWhenUsed="1"/>
-    <w:lsdException w:name="Table List 6" w:semiHidden="1" w:unhideWhenUsed="1"/>
-    <w:lsdException w:name="Table List 7" w:semiHidden="1" w:unhideWhenUsed="1"/>
-    <w:lsdException w:name="Table List 8" w:semiHidden="1" w:unhideWhenUsed="1"/>
-    <w:lsdException w:name="Table 3D effects 1" w:semiHidden="1" w:unhideWhenUsed="1"/>
-    <w:lsdException w:name="Table 3D effects 2" w:semiHidden="1" w:unhideWhenUsed="1"/>
-    <w:lsdException w:name="Table 3D effects 3" w:semiHidden="1" w:unhideWhenUsed="1"/>
-    <w:lsdException w:name="Table Contemporary" w:semiHidden="1" w:unhideWhenUsed="1"/>
-    <w:lsdException w:name="Table Elegant" w:semiHidden="1" w:unhideWhenUsed="1"/>
-    <w:lsdException w:name="Table Professional" w:semiHidden="1" w:unhideWhenUsed="1"/>
-    <w:lsdException w:name="Table Subtle 1" w:semiHidden="1" w:unhideWhenUsed="1"/>
-    <w:lsdException w:name="Table Subtle 2" w:semiHidden="1" w:unhideWhenUsed="1"/>
-    <w:lsdException w:name="Table Web 1" w:semiHidden="1" w:unhideWhenUsed="1"/>
-    <w:lsdException w:name="Table Web 2" w:semiHidden="1" w:unhideWhenUsed="1"/>
-    <w:lsdException w:name="Table Web 3" w:semiHidden="1" w:unhideWhenUsed="1"/>
-    <w:lsdException w:name="Balloon Text" w:semiHidden="1" w:unhideWhenUsed="1"/>
-    <w:lsdException w:name="Table Grid" w:uiPriority="39"/>
-    <w:lsdException w:name="Table Theme" w:semiHidden="1" w:unhideWhenUsed="1"/>
-    <w:lsdException w:name="Placeholder Text" w:semiHidden="1"/>
-    <w:lsdException w:name="No Spacing" w:uiPriority="1" w:qFormat="1"/>
-    <w:lsdException w:name="Light Shading" w:uiPriority="60"/>
-    <w:lsdException w:name="Light List" w:uiPriority="61"/>
-    <w:lsdException w:name="Light Grid" w:uiPriority="62"/>
-    <w:lsdException w:name="Medium Shading 1" w:uiPriority="63"/>
-    <w:lsdException w:name="Medium Shading 2" w:uiPriority="64"/>
-    <w:lsdException w:name="Medium List 1" w:uiPriority="65"/>
-    <w:lsdException w:name="Medium List 2" w:uiPriority="66"/>
-    <w:lsdException w:name="Medium Grid 1" w:uiPriority="67"/>
-    <w:lsdException w:name="Medium Grid 2" w:uiPriority="68"/>
-    <w:lsdException w:name="Medium Grid 3" w:uiPriority="69"/>
-    <w:lsdException w:name="Dark List" w:uiPriority="70"/>
-    <w:lsdException w:name="Colorful Shading" w:uiPriority="71"/>
-    <w:lsdException w:name="Colorful List" w:uiPriority="72"/>
-    <w:lsdException w:name="Colorful Grid" w:uiPriority="73"/>
-    <w:lsdException w:name="Light Shading Accent 1" w:uiPriority="60"/>
-    <w:lsdException w:name="Light List Accent 1" w:uiPriority="61"/>
-    <w:lsdException w:name="Light Grid Accent 1" w:uiPriority="62"/>
-    <w:lsdException w:name="Medium Shading 1 Accent 1" w:uiPriority="63"/>
-    <w:lsdException w:name="Medium Shading 2 Accent 1" w:uiPriority="64"/>
-    <w:lsdException w:name="Medium List 1 Accent 1" w:uiPriority="65"/>
-    <w:lsdException w:name="Revision" w:semiHidden="1"/>
-    <w:lsdException w:name="List Paragraph" w:uiPriority="34" w:qFormat="1"/>
-    <w:lsdException w:name="Quote" w:uiPriority="29" w:qFormat="1"/>
-    <w:lsdException w:name="Intense Quote" w:uiPriority="30" w:qFormat="1"/>
-    <w:lsdException w:name="Medium List 2 Accent 1" w:uiPriority="66"/>
-    <w:lsdException w:name="Medium Grid 1 Accent 1" w:uiPriority="67"/>
-    <w:lsdException w:name="Medium Grid 2 Accent 1" w:uiPriority="68"/>
-    <w:lsdException w:name="Medium Grid 3 Accent 1" w:uiPriority="69"/>
-    <w:lsdException w:name="Dark List Accent 1" w:uiPriority="70"/>
-    <w:lsdException w:name="Colorful Shading Accent 1" w:uiPriority="71"/>
-    <w:lsdException w:name="Colorful List Accent 1" w:uiPriority="72"/>
-    <w:lsdException w:name="Colorful Grid Accent 1" w:uiPriority="73"/>
-    <w:lsdException w:name="Light Shading Accent 2" w:uiPriority="60"/>
-    <w:lsdException w:name="Light List Accent 2" w:uiPriority="61"/>
-    <w:lsdException w:name="Light Grid Accent 2" w:uiPriority="62"/>
-    <w:lsdException w:name="Medium Shading 1 Accent 2" w:uiPriority="63"/>
-    <w:lsdException w:name="Medium Shading 2 Accent 2" w:uiPriority="64"/>
-    <w:lsdException w:name="Medium List 1 Accent 2" w:uiPriority="65"/>
-    <w:lsdException w:name="Medium List 2 Accent 2" w:uiPriority="66"/>
-    <w:lsdException w:name="Medium Grid 1 Accent 2" w:uiPriority="67"/>
-    <w:lsdException w:name="Medium Grid 2 Accent 2" w:uiPriority="68"/>
-    <w:lsdException w:name="Medium Grid 3 Accent 2" w:uiPriority="69"/>
-    <w:lsdException w:name="Dark List Accent 2" w:uiPriority="70"/>
-    <w:lsdException w:name="Colorful Shading Accent 2" w:uiPriority="71"/>
-    <w:lsdException w:name="Colorful List Accent 2" w:uiPriority="72"/>
-    <w:lsdException w:name="Colorful Grid Accent 2" w:uiPriority="73"/>
-    <w:lsdException w:name="Light Shading Accent 3" w:uiPriority="60"/>
-    <w:lsdException w:name="Light List Accent 3" w:uiPriority="61"/>
-    <w:lsdException w:name="Light Grid Accent 3" w:uiPriority="62"/>
-    <w:lsdException w:name="Medium Shading 1 Accent 3" w:uiPriority="63"/>
-    <w:lsdException w:name="Medium Shading 2 Accent 3" w:uiPriority="64"/>
-    <w:lsdException w:name="Medium List 1 Accent 3" w:uiPriority="65"/>
-    <w:lsdException w:name="Medium List 2 Accent 3" w:uiPriority="66"/>
-    <w:lsdException w:name="Medium Grid 1 Accent 3" w:uiPriority="67"/>
-    <w:lsdException w:name="Medium Grid 2 Accent 3" w:uiPriority="68"/>
-    <w:lsdException w:name="Medium Grid 3 Accent 3" w:uiPriority="69"/>
-    <w:lsdException w:name="Dark List Accent 3" w:uiPriority="70"/>
-    <w:lsdException w:name="Colorful Shading Accent 3" w:uiPriority="71"/>
-    <w:lsdException w:name="Colorful List Accent 3" w:uiPriority="72"/>
-    <w:lsdException w:name="Colorful Grid Accent 3" w:uiPriority="73"/>
-    <w:lsdException w:name="Light Shading Accent 4" w:uiPriority="60"/>
-    <w:lsdException w:name="Light List Accent 4" w:uiPriority="61"/>
-    <w:lsdException w:name="Light Grid Accent 4" w:uiPriority="62"/>
-    <w:lsdException w:name="Medium Shading 1 Accent 4" w:uiPriority="63"/>
-    <w:lsdException w:name="Medium Shading 2 Accent 4" w:uiPriority="64"/>
-    <w:lsdException w:name="Medium List 1 Accent 4" w:uiPriority="65"/>
-    <w:lsdException w:name="Medium List 2 Accent 4" w:uiPriority="66"/>
-    <w:lsdException w:name="Medium Grid 1 Accent 4" w:uiPriority="67"/>
-    <w:lsdException w:name="Medium Grid 2 Accent 4" w:uiPriority="68"/>
-    <w:lsdException w:name="Medium Grid 3 Accent 4" w:uiPriority="69"/>
-    <w:lsdException w:name="Dark List Accent 4" w:uiPriority="70"/>
-    <w:lsdException w:name="Colorful Shading Accent 4" w:uiPriority="71"/>
-    <w:lsdException w:name="Colorful List Accent 4" w:uiPriority="72"/>
-    <w:lsdException w:name="Colorful Grid Accent 4" w:uiPriority="73"/>
-    <w:lsdException w:name="Light Shading Accent 5" w:uiPriority="60"/>
-    <w:lsdException w:name="Light List Accent 5" w:uiPriority="61"/>
-    <w:lsdException w:name="Light Grid Accent 5" w:uiPriority="62"/>
-    <w:lsdException w:name="Medium Shading 1 Accent 5" w:uiPriority="63"/>
-    <w:lsdException w:name="Medium Shading 2 Accent 5" w:uiPriority="64"/>
-    <w:lsdException w:name="Medium List 1 Accent 5" w:uiPriority="65"/>
-    <w:lsdException w:name="Medium List 2 Accent 5" w:uiPriority="66"/>
-    <w:lsdException w:name="Medium Grid 1 Accent 5" w:uiPriority="67"/>
-    <w:lsdException w:name="Medium Grid 2 Accent 5" w:uiPriority="68"/>
-    <w:lsdException w:name="Medium Grid 3 Accent 5" w:uiPriority="69"/>
-    <w:lsdException w:name="Dark List Accent 5" w:uiPriority="70"/>
-    <w:lsdException w:name="Colorful Shading Accent 5" w:uiPriority="71"/>
-    <w:lsdException w:name="Colorful List Accent 5" w:uiPriority="72"/>
-    <w:lsdException w:name="Colorful Grid Accent 5" w:uiPriority="73"/>
-    <w:lsdException w:name="Light Shading Accent 6" w:uiPriority="60"/>
-    <w:lsdException w:name="Light List Accent 6" w:uiPriority="61"/>
-    <w:lsdException w:name="Light Grid Accent 6" w:uiPriority="62"/>
-    <w:lsdException w:name="Medium Shading 1 Accent 6" w:uiPriority="63"/>
-    <w:lsdException w:name="Medium Shading 2 Accent 6" w:uiPriority="64"/>
-    <w:lsdException w:name="Medium List 1 Accent 6" w:uiPriority="65"/>
-    <w:lsdException w:name="Medium List 2 Accent 6" w:uiPriority="66"/>
-    <w:lsdException w:name="Medium Grid 1 Accent 6" w:uiPriority="67"/>
-    <w:lsdException w:name="Medium Grid 2 Accent 6" w:uiPriority="68"/>
-    <w:lsdException w:name="Medium Grid 3 Accent 6" w:uiPriority="69"/>
-    <w:lsdException w:name="Dark List Accent 6" w:uiPriority="70"/>
-    <w:lsdException w:name="Colorful Shading Accent 6" w:uiPriority="71"/>
-    <w:lsdException w:name="Colorful List Accent 6" w:uiPriority="72"/>
-    <w:lsdException w:name="Colorful Grid Accent 6" w:uiPriority="73"/>
-    <w:lsdException w:name="Subtle Emphasis" w:uiPriority="19" w:qFormat="1"/>
-    <w:lsdException w:name="Intense Emphasis" w:uiPriority="21" w:qFormat="1"/>
-    <w:lsdException w:name="Subtle Reference" w:uiPriority="31" w:qFormat="1"/>
-    <w:lsdException w:name="Intense Reference" w:uiPriority="32" w:qFormat="1"/>
-    <w:lsdException w:name="Book Title" w:uiPriority="33" w:qFormat="1"/>
-    <w:lsdException w:name="Bibliography" w:semiHidden="1" w:uiPriority="37" w:unhideWhenUsed="1"/>
-    <w:lsdException w:name="TOC Heading" w:semiHidden="1" w:uiPriority="39" w:unhideWhenUsed="1" w:qFormat="1"/>
-    <w:lsdException w:name="Plain Table 1" w:uiPriority="41"/>
-    <w:lsdException w:name="Plain Table 2" w:uiPriority="42"/>
-    <w:lsdException w:name="Plain Table 3" w:uiPriority="43"/>
-    <w:lsdException w:name="Plain Table 4" w:uiPriority="44"/>
-    <w:lsdException w:name="Plain Table 5" w:uiPriority="45"/>
-    <w:lsdException w:name="Grid Table Light" w:uiPriority="40"/>
-    <w:lsdException w:name="Grid Table 1 Light" w:uiPriority="46"/>
-    <w:lsdException w:name="Grid Table 2" w:uiPriority="47"/>
-    <w:lsdException w:name="Grid Table 3" w:uiPriority="48"/>
-    <w:lsdException w:name="Grid Table 4" w:uiPriority="49"/>
-    <w:lsdException w:name="Grid Table 5 Dark" w:uiPriority="50"/>
-    <w:lsdException w:name="Grid Table 6 Colorful" w:uiPriority="51"/>
-    <w:lsdException w:name="Grid Table 7 Colorful" w:uiPriority="52"/>
-    <w:lsdException w:name="Grid Table 1 Light Accent 1" w:uiPriority="46"/>
-    <w:lsdException w:name="Grid Table 2 Accent 1" w:uiPriority="47"/>
-    <w:lsdException w:name="Grid Table 3 Accent 1" w:uiPriority="48"/>
-    <w:lsdException w:name="Grid Table 4 Accent 1" w:uiPriority="49"/>
-    <w:lsdException w:name="Grid Table 5 Dark Accent 1" w:uiPriority="50"/>
-    <w:lsdException w:name="Grid Table 6 Colorful Accent 1" w:uiPriority="51"/>
-    <w:lsdException w:name="Grid Table 7 Colorful Accent 1" w:uiPriority="52"/>
-    <w:lsdException w:name="Grid Table 1 Light Accent 2" w:uiPriority="46"/>
-    <w:lsdException w:name="Grid Table 2 Accent 2" w:uiPriority="47"/>
-    <w:lsdException w:name="Grid Table 3 Accent 2" w:uiPriority="48"/>
-    <w:lsdException w:name="Grid Table 4 Accent 2" w:uiPriority="49"/>
-    <w:lsdException w:name="Grid Table 5 Dark Accent 2" w:uiPriority="50"/>
-    <w:lsdException w:name="Grid Table 6 Colorful Accent 2" w:uiPriority="51"/>
-    <w:lsdException w:name="Grid Table 7 Colorful Accent 2" w:uiPriority="52"/>
-    <w:lsdException w:name="Grid Table 1 Light Accent 3" w:uiPriority="46"/>
-    <w:lsdException w:name="Grid Table 2 Accent 3" w:uiPriority="47"/>
-    <w:lsdException w:name="Grid Table 3 Accent 3" w:uiPriority="48"/>
-    <w:lsdException w:name="Grid Table 4 Accent 3" w:uiPriority="49"/>
-    <w:lsdException w:name="Grid Table 5 Dark Accent 3" w:uiPriority="50"/>
-    <w:lsdException w:name="Grid Table 6 Colorful Accent 3" w:uiPriority="51"/>
-    <w:lsdException w:name="Grid Table 7 Colorful Accent 3" w:uiPriority="52"/>
-    <w:lsdException w:name="Grid Table 1 Light Accent 4" w:uiPriority="46"/>
-    <w:lsdException w:name="Grid Table 2 Accent 4" w:uiPriority="47"/>
-    <w:lsdException w:name="Grid Table 3 Accent 4" w:uiPriority="48"/>
-    <w:lsdException w:name="Grid Table 4 Accent 4" w:uiPriority="49"/>
-    <w:lsdException w:name="Grid Table 5 Dark Accent 4" w:uiPriority="50"/>
-    <w:lsdException w:name="Grid Table 6 Colorful Accent 4" w:uiPriority="51"/>
-    <w:lsdException w:name="Grid Table 7 Colorful Accent 4" w:uiPriority="52"/>
-    <w:lsdException w:name="Grid Table 1 Light Accent 5" w:uiPriority="46"/>
-    <w:lsdException w:name="Grid Table 2 Accent 5" w:uiPriority="47"/>
-    <w:lsdException w:name="Grid Table 3 Accent 5" w:uiPriority="48"/>
-    <w:lsdException w:name="Grid Table 4 Accent 5" w:uiPriority="49"/>
-    <w:lsdException w:name="Grid Table 5 Dark Accent 5" w:uiPriority="50"/>
-    <w:lsdException w:name="Grid Table 6 Colorful Accent 5" w:uiPriority="51"/>
-    <w:lsdException w:name="Grid Table 7 Colorful Accent 5" w:uiPriority="52"/>
-    <w:lsdException w:name="Grid Table 1 Light Accent 6" w:uiPriority="46"/>
-    <w:lsdException w:name="Grid Table 2 Accent 6" w:uiPriority="47"/>
-    <w:lsdException w:name="Grid Table 3 Accent 6" w:uiPriority="48"/>
-    <w:lsdException w:name="Grid Table 4 Accent 6" w:uiPriority="49"/>
-    <w:lsdException w:name="Grid Table 5 Dark Accent 6" w:uiPriority="50"/>
-    <w:lsdException w:name="Grid Table 6 Colorful Accent 6" w:uiPriority="51"/>
-    <w:lsdException w:name="Grid Table 7 Colorful Accent 6" w:uiPriority="52"/>
-    <w:lsdException w:name="List Table 1 Light" w:uiPriority="46"/>
-    <w:lsdException w:name="List Table 2" w:uiPriority="47"/>
-    <w:lsdException w:name="List Table 3" w:uiPriority="48"/>
-    <w:lsdException w:name="List Table 4" w:uiPriority="49"/>
-    <w:lsdException w:name="List Table 5 Dark" w:uiPriority="50"/>
-    <w:lsdException w:name="List Table 6 Colorful" w:uiPriority="51"/>
-    <w:lsdException w:name="List Table 7 Colorful" w:uiPriority="52"/>
-    <w:lsdException w:name="List Table 1 Light Accent 1" w:uiPriority="46"/>
-    <w:lsdException w:name="List Table 2 Accent 1" w:uiPriority="47"/>
-    <w:lsdException w:name="List Table 3 Accent 1" w:uiPriority="48"/>
-    <w:lsdException w:name="List Table 4 Accent 1" w:uiPriority="49"/>
-    <w:lsdException w:name="List Table 5 Dark Accent 1" w:uiPriority="50"/>
-    <w:lsdException w:name="List Table 6 Colorful Accent 1" w:uiPriority="51"/>
-    <w:lsdException w:name="List Table 7 Colorful Accent 1" w:uiPriority="52"/>
-    <w:lsdException w:name="List Table 1 Light Accent 2" w:uiPriority="46"/>
-    <w:lsdException w:name="List Table 2 Accent 2" w:uiPriority="47"/>
-    <w:lsdException w:name="List Table 3 Accent 2" w:uiPriority="48"/>
-    <w:lsdException w:name="List Table 4 Accent 2" w:uiPriority="49"/>
-    <w:lsdException w:name="List Table 5 Dark Accent 2" w:uiPriority="50"/>
-    <w:lsdException w:name="List Table 6 Colorful Accent 2" w:uiPriority="51"/>
-    <w:lsdException w:name="List Table 7 Colorful Accent 2" w:uiPriority="52"/>
-    <w:lsdException w:name="List Table 1 Light Accent 3" w:uiPriority="46"/>
-    <w:lsdException w:name="List Table 2 Accent 3" w:uiPriority="47"/>
-    <w:lsdException w:name="List Table 3 Accent 3" w:uiPriority="48"/>
-    <w:lsdException w:name="List Table 4 Accent 3" w:uiPriority="49"/>
-    <w:lsdException w:name="List Table 5 Dark Accent 3" w:uiPriority="50"/>
-    <w:lsdException w:name="List Table 6 Colorful Accent 3" w:uiPriority="51"/>
-    <w:lsdException w:name="List Table 7 Colorful Accent 3" w:uiPriority="52"/>
-    <w:lsdException w:name="List Table 1 Light Accent 4" w:uiPriority="46"/>
-    <w:lsdException w:name="List Table 2 Accent 4" w:uiPriority="47"/>
-    <w:lsdException w:name="List Table 3 Accent 4" w:uiPriority="48"/>
-    <w:lsdException w:name="List Table 4 Accent 4" w:uiPriority="49"/>
-    <w:lsdException w:name="List Table 5 Dark Accent 4" w:uiPriority="50"/>
-    <w:lsdException w:name="List Table 6 Colorful Accent 4" w:uiPriority="51"/>
-    <w:lsdException w:name="List Table 7 Colorful Accent 4" w:uiPriority="52"/>
-    <w:lsdException w:name="List Table 1 Light Accent 5" w:uiPriority="46"/>
-    <w:lsdException w:name="List Table 2 Accent 5" w:uiPriority="47"/>
-    <w:lsdException w:name="List Table 3 Accent 5" w:uiPriority="48"/>
-    <w:lsdException w:name="List Table 4 Accent 5" w:uiPriority="49"/>
-    <w:lsdException w:name="List Table 5 Dark Accent 5" w:uiPriority="50"/>
-    <w:lsdException w:name="List Table 6 Colorful Accent 5" w:uiPriority="51"/>
-    <w:lsdException w:name="List Table 7 Colorful Accent 5" w:uiPriority="52"/>
-    <w:lsdException w:name="List Table 1 Light Accent 6" w:uiPriority="46"/>
-    <w:lsdException w:name="List Table 2 Accent 6" w:uiPriority="47"/>
-    <w:lsdException w:name="List Table 3 Accent 6" w:uiPriority="48"/>
-    <w:lsdException w:name="List Table 4 Accent 6" w:uiPriority="49"/>
-    <w:lsdException w:name="List Table 5 Dark Accent 6" w:uiPriority="50"/>
-    <w:lsdException w:name="List Table 6 Colorful Accent 6" w:uiPriority="51"/>
-    <w:lsdException w:name="List Table 7 Colorful Accent 6" w:uiPriority="52"/>
-  </w:latentStyles>
-  <w:style w:type="paragraph" w:default="1" w:styleId="Normal">
-    <w:name w:val="Normal"/>
-    <w:qFormat/>
-  </w:style>
-  <w:style w:type="character" w:default="1" w:styleId="Fuentedeprrafopredeter">
-    <w:name w:val="Default Paragraph Font"/>
-    <w:uiPriority w:val="1"/>
-    <w:semiHidden/>
-    <w:unhideWhenUsed/>
-  </w:style>
-  <w:style w:type="table" w:default="1" w:styleId="Tablanormal">
-    <w:name w:val="Normal Table"/>
-    <w:uiPriority w:val="99"/>
-    <w:semiHidden/>
-    <w:unhideWhenUsed/>
-    <w:tblPr>
-      <w:tblInd w:w="0" w:type="dxa"/>
-      <w:tblCellMar>
-        <w:top w:w="0" w:type="dxa"/>
-        <w:left w:w="108" w:type="dxa"/>
-        <w:bottom w:w="0" w:type="dxa"/>
-        <w:right w:w="108" w:type="dxa"/>
-      </w:tblCellMar>
-    </w:tblPr>
-  </w:style>
-  <w:style w:type="numbering" w:default="1" w:styleId="Sinlista">
-    <w:name w:val="No List"/>
-    <w:uiPriority w:val="99"/>
-    <w:semiHidden/>
-    <w:unhideWhenUsed/>
-  </w:style>
-  <w:style w:type="character" w:styleId="Textodelmarcadordeposicin">
-    <w:name w:val="Placeholder Text"/>
-    <w:basedOn w:val="Fuentedeprrafopredeter"/>
-    <w:uiPriority w:val="99"/>
-    <w:semiHidden/>
-    <w:rsid w:val="00876249"/>
-    <w:rPr>
-      <w:color w:val="808080"/>
-    </w:rPr>
-  </w:style>
-  <w:style w:type="paragraph" w:customStyle="1" w:styleId="908F41E90C3A450EA27E14CD3AE76420">
-    <w:name w:val="908F41E90C3A450EA27E14CD3AE76420"/>
-    <w:rsid w:val="003B09B0"/>
-  </w:style>
-  <w:style w:type="paragraph" w:customStyle="1" w:styleId="248B38616B1D4ED8979C0A88F033BCFC">
-    <w:name w:val="248B38616B1D4ED8979C0A88F033BCFC"/>
-    <w:rsid w:val="003B09B0"/>
-  </w:style>
-  <w:style w:type="paragraph" w:customStyle="1" w:styleId="9BED8E8F22324D08A61AC1E2FA0252E6">
-    <w:name w:val="9BED8E8F22324D08A61AC1E2FA0252E6"/>
-    <w:rsid w:val="003B09B0"/>
-  </w:style>
-  <w:style w:type="paragraph" w:customStyle="1" w:styleId="9158B45626AE485DA6838F177E963B2F">
-    <w:name w:val="9158B45626AE485DA6838F177E963B2F"/>
-    <w:rsid w:val="003B09B0"/>
-  </w:style>
-  <w:style w:type="paragraph" w:customStyle="1" w:styleId="8BC14BDC56254804A13A942197362EEC">
-    <w:name w:val="8BC14BDC56254804A13A942197362EEC"/>
-    <w:rsid w:val="003B09B0"/>
-  </w:style>
-  <w:style w:type="paragraph" w:customStyle="1" w:styleId="D2EE35455F82478384946DAA906147FD">
-    <w:name w:val="D2EE35455F82478384946DAA906147FD"/>
-    <w:rsid w:val="003B09B0"/>
-  </w:style>
-  <w:style w:type="paragraph" w:customStyle="1" w:styleId="21210F77D3D94816B67210F5D3134C9B">
-    <w:name w:val="21210F77D3D94816B67210F5D3134C9B"/>
-    <w:rsid w:val="003B09B0"/>
-  </w:style>
-  <w:style w:type="paragraph" w:customStyle="1" w:styleId="37825AE4D0134871AE2A9B8FBC2AD73C">
-    <w:name w:val="37825AE4D0134871AE2A9B8FBC2AD73C"/>
-    <w:rsid w:val="003B09B0"/>
-  </w:style>
-  <w:style w:type="paragraph" w:customStyle="1" w:styleId="EE39AE8E7D384C1386C377E0796281ED">
-    <w:name w:val="EE39AE8E7D384C1386C377E0796281ED"/>
-    <w:rsid w:val="003B09B0"/>
-  </w:style>
-  <w:style w:type="paragraph" w:customStyle="1" w:styleId="6A9C1076F7494448A9D4282ED515D47C">
-    <w:name w:val="6A9C1076F7494448A9D4282ED515D47C"/>
-    <w:rsid w:val="00876249"/>
-  </w:style>
-  <w:style w:type="paragraph" w:customStyle="1" w:styleId="C357EBACB8A549D1A4A9BE61D77C54C8">
-    <w:name w:val="C357EBACB8A549D1A4A9BE61D77C54C8"/>
-    <w:rsid w:val="00876249"/>
-  </w:style>
-  <w:style w:type="paragraph" w:customStyle="1" w:styleId="7948B5A966BB41D691DE8D142313603D">
-    <w:name w:val="7948B5A966BB41D691DE8D142313603D"/>
-    <w:rsid w:val="00876249"/>
-  </w:style>
-</w:styles>
-</file>
-
-<file path=word/glossary/webSettings.xml><?xml version="1.0" encoding="utf-8"?>
-<w:webSettings xmlns:mc="http://schemas.openxmlformats.org/markup-compatibility/2006" xmlns:r="http://schemas.openxmlformats.org/officeDocument/2006/relationships" xmlns:w="http://schemas.openxmlformats.org/wordprocessingml/2006/main" xmlns:w14="http://schemas.microsoft.com/office/word/2010/wordml" xmlns:w15="http://schemas.microsoft.com/office/word/2012/wordml" mc:Ignorable="w14 w15">
-  <w:optimizeForBrowser/>
-  <w:allowPNG/>
-</w:webSettings>
-</file>
-
 <file path=word/theme/theme1.xml><?xml version="1.0" encoding="utf-8"?>
 <a:theme xmlns:a="http://schemas.openxmlformats.org/drawingml/2006/main" name="Tema de Office">
   <a:themeElements>
@@ -27517,7 +27308,7 @@
 </file>
 
 <file path=customXml/itemProps1.xml><?xml version="1.0" encoding="utf-8"?>
-<ds:datastoreItem xmlns:ds="http://schemas.openxmlformats.org/officeDocument/2006/customXml" ds:itemID="{DB97560B-69D2-4FDB-80EC-B928D1A1FF47}">
+<ds:datastoreItem xmlns:ds="http://schemas.openxmlformats.org/officeDocument/2006/customXml" ds:itemID="{8614F169-9C5E-434B-B0B2-4027E9EC6EB0}">
   <ds:schemaRefs>
     <ds:schemaRef ds:uri="http://schemas.openxmlformats.org/officeDocument/2006/bibliography"/>
   </ds:schemaRefs>

</xml_diff>